<commit_message>
feat: process in reading section 3.5
Signed-off-by: jiangqw <jiangqw@chinacscs.com>
</commit_message>
<xml_diff>
--- a/docs/Spring学习笔记.docx
+++ b/docs/Spring学习笔记.docx
@@ -1,6 +1,6 @@
 
 <file path=word/document.xml><?xml version="1.0" encoding="utf-8"?>
-<w:document xmlns:wpc="http://schemas.microsoft.com/office/word/2010/wordprocessingCanvas" xmlns:cx="http://schemas.microsoft.com/office/drawing/2014/chartex" xmlns:mc="http://schemas.openxmlformats.org/markup-compatibility/2006" xmlns:o="urn:schemas-microsoft-com:office:office" xmlns:r="http://schemas.openxmlformats.org/officeDocument/2006/relationships" xmlns:m="http://schemas.openxmlformats.org/officeDocument/2006/math" xmlns:v="urn:schemas-microsoft-com:vml" xmlns:wp14="http://schemas.microsoft.com/office/word/2010/wordprocessingDrawing" xmlns:wp="http://schemas.openxmlformats.org/drawingml/2006/wordprocessingDrawing" xmlns:w10="urn:schemas-microsoft-com:office:word" xmlns:w="http://schemas.openxmlformats.org/wordprocessingml/2006/main" xmlns:w14="http://schemas.microsoft.com/office/word/2010/wordml" xmlns:w15="http://schemas.microsoft.com/office/word/2012/wordml" xmlns:w16se="http://schemas.microsoft.com/office/word/2015/wordml/symex" xmlns:wpg="http://schemas.microsoft.com/office/word/2010/wordprocessingGroup" xmlns:wpi="http://schemas.microsoft.com/office/word/2010/wordprocessingInk" xmlns:wne="http://schemas.microsoft.com/office/word/2006/wordml" xmlns:wps="http://schemas.microsoft.com/office/word/2010/wordprocessingShape" mc:Ignorable="w14 w15 w16se wp14">
+<w:document xmlns:wpc="http://schemas.microsoft.com/office/word/2010/wordprocessingCanvas" xmlns:cx="http://schemas.microsoft.com/office/drawing/2014/chartex" xmlns:cx1="http://schemas.microsoft.com/office/drawing/2015/9/8/chartex" xmlns:mc="http://schemas.openxmlformats.org/markup-compatibility/2006" xmlns:o="urn:schemas-microsoft-com:office:office" xmlns:r="http://schemas.openxmlformats.org/officeDocument/2006/relationships" xmlns:m="http://schemas.openxmlformats.org/officeDocument/2006/math" xmlns:v="urn:schemas-microsoft-com:vml" xmlns:wp14="http://schemas.microsoft.com/office/word/2010/wordprocessingDrawing" xmlns:wp="http://schemas.openxmlformats.org/drawingml/2006/wordprocessingDrawing" xmlns:w10="urn:schemas-microsoft-com:office:word" xmlns:w="http://schemas.openxmlformats.org/wordprocessingml/2006/main" xmlns:w14="http://schemas.microsoft.com/office/word/2010/wordml" xmlns:w15="http://schemas.microsoft.com/office/word/2012/wordml" xmlns:w16se="http://schemas.microsoft.com/office/word/2015/wordml/symex" xmlns:wpg="http://schemas.microsoft.com/office/word/2010/wordprocessingGroup" xmlns:wpi="http://schemas.microsoft.com/office/word/2010/wordprocessingInk" xmlns:wne="http://schemas.microsoft.com/office/word/2006/wordml" xmlns:wps="http://schemas.microsoft.com/office/word/2010/wordprocessingShape" mc:Ignorable="w14 w15 w16se wp14">
   <w:body>
     <w:p>
       <w:pPr>
@@ -204,7 +204,7 @@
     <w:p>
       <w:pPr>
         <w:rPr>
-          <w:rFonts w:ascii="宋体" w:eastAsia="宋体" w:hAnsi="宋体" w:hint="eastAsia"/>
+          <w:rFonts w:ascii="宋体" w:eastAsia="宋体" w:hAnsi="宋体"/>
           <w:sz w:val="28"/>
           <w:szCs w:val="28"/>
         </w:rPr>
@@ -302,7 +302,7 @@
                     <pic:cNvPicPr/>
                   </pic:nvPicPr>
                   <pic:blipFill>
-                    <a:blip r:embed="rId5"/>
+                    <a:blip r:embed="rId6"/>
                     <a:stretch>
                       <a:fillRect/>
                     </a:stretch>
@@ -452,6 +452,248 @@
           <w:numId w:val="3"/>
         </w:numPr>
         <w:ind w:firstLineChars="0"/>
+      </w:pPr>
+      <w:r>
+        <w:rPr>
+          <w:rFonts w:hint="eastAsia"/>
+        </w:rPr>
+        <w:t>接口注入</w:t>
+      </w:r>
+    </w:p>
+    <w:p>
+      <w:pPr>
+        <w:pStyle w:val="2"/>
+        <w:numPr>
+          <w:ilvl w:val="0"/>
+          <w:numId w:val="1"/>
+        </w:numPr>
+      </w:pPr>
+      <w:r>
+        <w:rPr>
+          <w:rFonts w:hint="eastAsia"/>
+        </w:rPr>
+        <w:lastRenderedPageBreak/>
+        <w:t>自动配置</w:t>
+      </w:r>
+    </w:p>
+    <w:p>
+      <w:pPr>
+        <w:rPr>
+          <w:rFonts w:ascii="宋体" w:eastAsia="宋体" w:hAnsi="宋体"/>
+        </w:rPr>
+      </w:pPr>
+      <w:r>
+        <w:rPr>
+          <w:rFonts w:ascii="宋体" w:eastAsia="宋体" w:hAnsi="宋体" w:hint="eastAsia"/>
+        </w:rPr>
+        <w:t>通过@</w:t>
+      </w:r>
+      <w:r>
+        <w:rPr>
+          <w:rFonts w:ascii="宋体" w:eastAsia="宋体" w:hAnsi="宋体"/>
+        </w:rPr>
+        <w:t>Component</w:t>
+      </w:r>
+      <w:r>
+        <w:rPr>
+          <w:rFonts w:ascii="宋体" w:eastAsia="宋体" w:hAnsi="宋体" w:hint="eastAsia"/>
+        </w:rPr>
+        <w:t>和 @</w:t>
+      </w:r>
+      <w:proofErr w:type="spellStart"/>
+      <w:r>
+        <w:rPr>
+          <w:rFonts w:ascii="宋体" w:eastAsia="宋体" w:hAnsi="宋体"/>
+        </w:rPr>
+        <w:t>ComponentScan</w:t>
+      </w:r>
+      <w:proofErr w:type="spellEnd"/>
+      <w:r>
+        <w:rPr>
+          <w:rFonts w:ascii="宋体" w:eastAsia="宋体" w:hAnsi="宋体"/>
+        </w:rPr>
+        <w:t xml:space="preserve"> </w:t>
+      </w:r>
+      <w:r>
+        <w:rPr>
+          <w:rFonts w:ascii="宋体" w:eastAsia="宋体" w:hAnsi="宋体" w:hint="eastAsia"/>
+        </w:rPr>
+        <w:t>自动创建</w:t>
+      </w:r>
+      <w:r>
+        <w:rPr>
+          <w:rFonts w:ascii="宋体" w:eastAsia="宋体" w:hAnsi="宋体"/>
+        </w:rPr>
+        <w:t xml:space="preserve">Bean, </w:t>
+      </w:r>
+      <w:r>
+        <w:rPr>
+          <w:rFonts w:ascii="宋体" w:eastAsia="宋体" w:hAnsi="宋体" w:hint="eastAsia"/>
+        </w:rPr>
+        <w:t>通过@</w:t>
+      </w:r>
+      <w:proofErr w:type="spellStart"/>
+      <w:r>
+        <w:rPr>
+          <w:rFonts w:ascii="宋体" w:eastAsia="宋体" w:hAnsi="宋体"/>
+        </w:rPr>
+        <w:t>A</w:t>
+      </w:r>
+      <w:r>
+        <w:rPr>
+          <w:rFonts w:ascii="宋体" w:eastAsia="宋体" w:hAnsi="宋体" w:hint="eastAsia"/>
+        </w:rPr>
+        <w:t>u</w:t>
+      </w:r>
+      <w:r>
+        <w:rPr>
+          <w:rFonts w:ascii="宋体" w:eastAsia="宋体" w:hAnsi="宋体"/>
+        </w:rPr>
+        <w:t>towired</w:t>
+      </w:r>
+      <w:proofErr w:type="spellEnd"/>
+      <w:r>
+        <w:rPr>
+          <w:rFonts w:ascii="宋体" w:eastAsia="宋体" w:hAnsi="宋体"/>
+        </w:rPr>
+        <w:t xml:space="preserve"> </w:t>
+      </w:r>
+      <w:r>
+        <w:rPr>
+          <w:rFonts w:ascii="宋体" w:eastAsia="宋体" w:hAnsi="宋体" w:hint="eastAsia"/>
+        </w:rPr>
+        <w:t>完成Bea</w:t>
+      </w:r>
+      <w:r>
+        <w:rPr>
+          <w:rFonts w:ascii="宋体" w:eastAsia="宋体" w:hAnsi="宋体"/>
+        </w:rPr>
+        <w:t>n</w:t>
+      </w:r>
+      <w:r>
+        <w:rPr>
+          <w:rFonts w:ascii="宋体" w:eastAsia="宋体" w:hAnsi="宋体" w:hint="eastAsia"/>
+        </w:rPr>
+        <w:t>的自动装配。</w:t>
+      </w:r>
+    </w:p>
+    <w:p>
+      <w:pPr>
+        <w:rPr>
+          <w:rFonts w:ascii="宋体" w:eastAsia="宋体" w:hAnsi="宋体"/>
+        </w:rPr>
+      </w:pPr>
+      <w:r>
+        <w:rPr>
+          <w:rFonts w:ascii="宋体" w:eastAsia="宋体" w:hAnsi="宋体" w:hint="eastAsia"/>
+        </w:rPr>
+        <w:t>可以同时使用不同的配置方式，只要功能健全即可。</w:t>
+      </w:r>
+    </w:p>
+    <w:p>
+      <w:pPr>
+        <w:pStyle w:val="2"/>
+        <w:numPr>
+          <w:ilvl w:val="0"/>
+          <w:numId w:val="1"/>
+        </w:numPr>
+      </w:pPr>
+      <w:r>
+        <w:t>@Bean</w:t>
+      </w:r>
+    </w:p>
+    <w:p>
+      <w:r>
+        <w:rPr>
+          <w:rFonts w:hint="eastAsia"/>
+        </w:rPr>
+        <w:t>添加了</w:t>
+      </w:r>
+      <w:r>
+        <w:t>Bean</w:t>
+      </w:r>
+      <w:r>
+        <w:rPr>
+          <w:rFonts w:hint="eastAsia"/>
+        </w:rPr>
+        <w:t>注解的方法，</w:t>
+      </w:r>
+      <w:r>
+        <w:t>S</w:t>
+      </w:r>
+      <w:r>
+        <w:rPr>
+          <w:rFonts w:hint="eastAsia"/>
+        </w:rPr>
+        <w:t>p</w:t>
+      </w:r>
+      <w:r>
+        <w:t>ring</w:t>
+      </w:r>
+      <w:r>
+        <w:rPr>
+          <w:rFonts w:hint="eastAsia"/>
+        </w:rPr>
+        <w:t>将会拦截所有对它的调用，并确保直接返回该方法创建的b</w:t>
+      </w:r>
+      <w:r>
+        <w:t>ean</w:t>
+      </w:r>
+      <w:r>
+        <w:rPr>
+          <w:rFonts w:hint="eastAsia"/>
+        </w:rPr>
+        <w:t>，而不是每次都对他进行实际的调用。</w:t>
+      </w:r>
+    </w:p>
+    <w:p>
+      <w:r>
+        <w:rPr>
+          <w:rFonts w:hint="eastAsia"/>
+        </w:rPr>
+        <w:t>默认情况下，Spr</w:t>
+      </w:r>
+      <w:r>
+        <w:t>ing</w:t>
+      </w:r>
+      <w:r>
+        <w:rPr>
+          <w:rFonts w:hint="eastAsia"/>
+        </w:rPr>
+        <w:t>中的b</w:t>
+      </w:r>
+      <w:r>
+        <w:t>ean</w:t>
+      </w:r>
+      <w:proofErr w:type="gramStart"/>
+      <w:r>
+        <w:rPr>
+          <w:rFonts w:hint="eastAsia"/>
+        </w:rPr>
+        <w:t>都是单例的</w:t>
+      </w:r>
+      <w:proofErr w:type="gramEnd"/>
+      <w:r>
+        <w:rPr>
+          <w:rFonts w:hint="eastAsia"/>
+        </w:rPr>
+        <w:t>。</w:t>
+      </w:r>
+    </w:p>
+    <w:p>
+      <w:pPr>
+        <w:pStyle w:val="2"/>
+        <w:numPr>
+          <w:ilvl w:val="0"/>
+          <w:numId w:val="1"/>
+        </w:numPr>
+      </w:pPr>
+      <w:r>
+        <w:t>Java不允许在同一个条目上重复出现相同类型的多个注解</w:t>
+      </w:r>
+    </w:p>
+    <w:p>
+      <w:pPr>
         <w:rPr>
           <w:rFonts w:hint="eastAsia"/>
         </w:rPr>
@@ -471,7 +713,7 @@
 </file>
 
 <file path=word/numbering.xml><?xml version="1.0" encoding="utf-8"?>
-<w:numbering xmlns:wpc="http://schemas.microsoft.com/office/word/2010/wordprocessingCanvas" xmlns:cx="http://schemas.microsoft.com/office/drawing/2014/chartex" xmlns:mc="http://schemas.openxmlformats.org/markup-compatibility/2006" xmlns:o="urn:schemas-microsoft-com:office:office" xmlns:r="http://schemas.openxmlformats.org/officeDocument/2006/relationships" xmlns:m="http://schemas.openxmlformats.org/officeDocument/2006/math" xmlns:v="urn:schemas-microsoft-com:vml" xmlns:wp14="http://schemas.microsoft.com/office/word/2010/wordprocessingDrawing" xmlns:wp="http://schemas.openxmlformats.org/drawingml/2006/wordprocessingDrawing" xmlns:w10="urn:schemas-microsoft-com:office:word" xmlns:w="http://schemas.openxmlformats.org/wordprocessingml/2006/main" xmlns:w14="http://schemas.microsoft.com/office/word/2010/wordml" xmlns:w15="http://schemas.microsoft.com/office/word/2012/wordml" xmlns:w16se="http://schemas.microsoft.com/office/word/2015/wordml/symex" xmlns:wpg="http://schemas.microsoft.com/office/word/2010/wordprocessingGroup" xmlns:wpi="http://schemas.microsoft.com/office/word/2010/wordprocessingInk" xmlns:wne="http://schemas.microsoft.com/office/word/2006/wordml" xmlns:wps="http://schemas.microsoft.com/office/word/2010/wordprocessingShape" mc:Ignorable="w14 w15 w16se wp14">
+<w:numbering xmlns:wpc="http://schemas.microsoft.com/office/word/2010/wordprocessingCanvas" xmlns:cx="http://schemas.microsoft.com/office/drawing/2014/chartex" xmlns:cx1="http://schemas.microsoft.com/office/drawing/2015/9/8/chartex" xmlns:mc="http://schemas.openxmlformats.org/markup-compatibility/2006" xmlns:o="urn:schemas-microsoft-com:office:office" xmlns:r="http://schemas.openxmlformats.org/officeDocument/2006/relationships" xmlns:m="http://schemas.openxmlformats.org/officeDocument/2006/math" xmlns:v="urn:schemas-microsoft-com:vml" xmlns:wp14="http://schemas.microsoft.com/office/word/2010/wordprocessingDrawing" xmlns:wp="http://schemas.openxmlformats.org/drawingml/2006/wordprocessingDrawing" xmlns:w10="urn:schemas-microsoft-com:office:word" xmlns:w="http://schemas.openxmlformats.org/wordprocessingml/2006/main" xmlns:w14="http://schemas.microsoft.com/office/word/2010/wordml" xmlns:w15="http://schemas.microsoft.com/office/word/2012/wordml" xmlns:w16se="http://schemas.microsoft.com/office/word/2015/wordml/symex" xmlns:wpg="http://schemas.microsoft.com/office/word/2010/wordprocessingGroup" xmlns:wpi="http://schemas.microsoft.com/office/word/2010/wordprocessingInk" xmlns:wne="http://schemas.microsoft.com/office/word/2006/wordml" xmlns:wps="http://schemas.microsoft.com/office/word/2010/wordprocessingShape" mc:Ignorable="w14 w15 w16se wp14">
   <w:abstractNum w:abstractNumId="0" w15:restartNumberingAfterBreak="0">
     <w:nsid w:val="31A71071"/>
     <w:multiLevelType w:val="hybridMultilevel"/>
@@ -1553,4 +1795,16 @@
     </a:ext>
   </a:extLst>
 </a:theme>
+</file>
+
+<file path=customXml/item1.xml><?xml version="1.0" encoding="utf-8"?>
+<b:Sources xmlns:b="http://schemas.openxmlformats.org/officeDocument/2006/bibliography" xmlns="http://schemas.openxmlformats.org/officeDocument/2006/bibliography" SelectedStyle="\APASixthEditionOfficeOnline.xsl" StyleName="APA" Version="6"/>
+</file>
+
+<file path=customXml/itemProps1.xml><?xml version="1.0" encoding="utf-8"?>
+<ds:datastoreItem xmlns:ds="http://schemas.openxmlformats.org/officeDocument/2006/customXml" ds:itemID="{E396C67A-4562-495B-BB66-A28EFCD6BA37}">
+  <ds:schemaRefs>
+    <ds:schemaRef ds:uri="http://schemas.openxmlformats.org/officeDocument/2006/bibliography"/>
+  </ds:schemaRefs>
+</ds:datastoreItem>
 </file>
</xml_diff>

<commit_message>
feat: finish reading chapter3 and add a test module
Signed-off-by: jiangqw <jiangqw@chinacscs.com>
</commit_message>
<xml_diff>
--- a/docs/Spring学习笔记.docx
+++ b/docs/Spring学习笔记.docx
@@ -694,10 +694,90 @@
     </w:p>
     <w:p>
       <w:pPr>
-        <w:rPr>
-          <w:rFonts w:hint="eastAsia"/>
-        </w:rPr>
-      </w:pPr>
+        <w:pStyle w:val="2"/>
+        <w:numPr>
+          <w:ilvl w:val="0"/>
+          <w:numId w:val="1"/>
+        </w:numPr>
+      </w:pPr>
+      <w:r>
+        <w:t xml:space="preserve"> </w:t>
+      </w:r>
+      <w:r>
+        <w:rPr>
+          <w:rFonts w:hint="eastAsia"/>
+        </w:rPr>
+        <w:t>硬编码和运行时注入</w:t>
+      </w:r>
+    </w:p>
+    <w:p>
+      <w:r>
+        <w:rPr>
+          <w:rFonts w:hint="eastAsia"/>
+        </w:rPr>
+        <w:t>@</w:t>
+      </w:r>
+      <w:r>
+        <w:t>V</w:t>
+      </w:r>
+      <w:r>
+        <w:rPr>
+          <w:rFonts w:hint="eastAsia"/>
+        </w:rPr>
+        <w:t>a</w:t>
+      </w:r>
+      <w:r>
+        <w:t>lue</w:t>
+      </w:r>
+      <w:r>
+        <w:rPr>
+          <w:rFonts w:hint="eastAsia"/>
+        </w:rPr>
+        <w:t>注解，</w:t>
+      </w:r>
+      <w:proofErr w:type="spellStart"/>
+      <w:r>
+        <w:rPr>
+          <w:rFonts w:hint="eastAsia"/>
+        </w:rPr>
+        <w:t>SpEL</w:t>
+      </w:r>
+      <w:proofErr w:type="spellEnd"/>
+    </w:p>
+    <w:p/>
+    <w:p>
+      <w:pPr>
+        <w:rPr>
+          <w:rFonts w:hint="eastAsia"/>
+        </w:rPr>
+      </w:pPr>
+      <w:r>
+        <w:t>Spring</w:t>
+      </w:r>
+      <w:r>
+        <w:rPr>
+          <w:rFonts w:hint="eastAsia"/>
+        </w:rPr>
+        <w:t>的p</w:t>
+      </w:r>
+      <w:r>
+        <w:t>roperties</w:t>
+      </w:r>
+      <w:r>
+        <w:rPr>
+          <w:rFonts w:hint="eastAsia"/>
+        </w:rPr>
+        <w:t>在En</w:t>
+      </w:r>
+      <w:r>
+        <w:t>vironment</w:t>
+      </w:r>
+      <w:r>
+        <w:rPr>
+          <w:rFonts w:hint="eastAsia"/>
+        </w:rPr>
+        <w:t>对象中</w:t>
+      </w:r>
       <w:bookmarkStart w:id="0" w:name="_GoBack"/>
       <w:bookmarkEnd w:id="0"/>
     </w:p>
@@ -1802,7 +1882,7 @@
 </file>
 
 <file path=customXml/itemProps1.xml><?xml version="1.0" encoding="utf-8"?>
-<ds:datastoreItem xmlns:ds="http://schemas.openxmlformats.org/officeDocument/2006/customXml" ds:itemID="{E396C67A-4562-495B-BB66-A28EFCD6BA37}">
+<ds:datastoreItem xmlns:ds="http://schemas.openxmlformats.org/officeDocument/2006/customXml" ds:itemID="{5AD8BFE8-4DB3-4647-963D-DE629D1078B8}">
   <ds:schemaRefs>
     <ds:schemaRef ds:uri="http://schemas.openxmlformats.org/officeDocument/2006/bibliography"/>
   </ds:schemaRefs>

</xml_diff>

<commit_message>
feat: process in reading chapter4
Signed-off-by: jiangqw <jiangqw@chinacscs.com>
</commit_message>
<xml_diff>
--- a/docs/Spring学习笔记.docx
+++ b/docs/Spring学习笔记.docx
@@ -746,11 +746,6 @@
     </w:p>
     <w:p/>
     <w:p>
-      <w:pPr>
-        <w:rPr>
-          <w:rFonts w:hint="eastAsia"/>
-        </w:rPr>
-      </w:pPr>
       <w:r>
         <w:t>Spring</w:t>
       </w:r>
@@ -778,6 +773,71 @@
         </w:rPr>
         <w:t>对象中</w:t>
       </w:r>
+    </w:p>
+    <w:p/>
+    <w:p>
+      <w:pPr>
+        <w:pStyle w:val="2"/>
+        <w:numPr>
+          <w:ilvl w:val="0"/>
+          <w:numId w:val="1"/>
+        </w:numPr>
+      </w:pPr>
+      <w:r>
+        <w:t xml:space="preserve"> </w:t>
+      </w:r>
+      <w:r>
+        <w:rPr>
+          <w:rFonts w:hint="eastAsia"/>
+        </w:rPr>
+        <w:t>切面A</w:t>
+      </w:r>
+      <w:r>
+        <w:t>OP</w:t>
+      </w:r>
+    </w:p>
+    <w:p>
+      <w:r>
+        <w:rPr>
+          <w:rFonts w:hint="eastAsia"/>
+        </w:rPr>
+        <w:t>需要知道，Spring使用了A</w:t>
+      </w:r>
+      <w:r>
+        <w:t>spectJ</w:t>
+      </w:r>
+      <w:r>
+        <w:rPr>
+          <w:rFonts w:hint="eastAsia"/>
+        </w:rPr>
+        <w:t>的功能，单只是其子集。</w:t>
+      </w:r>
+    </w:p>
+    <w:p/>
+    <w:p>
+      <w:pPr>
+        <w:pStyle w:val="2"/>
+        <w:numPr>
+          <w:ilvl w:val="0"/>
+          <w:numId w:val="1"/>
+        </w:numPr>
+      </w:pPr>
+      <w:r>
+        <w:t xml:space="preserve"> </w:t>
+      </w:r>
+      <w:r>
+        <w:rPr>
+          <w:rFonts w:hint="eastAsia"/>
+        </w:rPr>
+        <w:t>切点表达式</w:t>
+      </w:r>
+    </w:p>
+    <w:p>
+      <w:pPr>
+        <w:rPr>
+          <w:rFonts w:hint="eastAsia"/>
+        </w:rPr>
+      </w:pPr>
       <w:bookmarkStart w:id="0" w:name="_GoBack"/>
       <w:bookmarkEnd w:id="0"/>
     </w:p>
@@ -1882,7 +1942,7 @@
 </file>
 
 <file path=customXml/itemProps1.xml><?xml version="1.0" encoding="utf-8"?>
-<ds:datastoreItem xmlns:ds="http://schemas.openxmlformats.org/officeDocument/2006/customXml" ds:itemID="{5AD8BFE8-4DB3-4647-963D-DE629D1078B8}">
+<ds:datastoreItem xmlns:ds="http://schemas.openxmlformats.org/officeDocument/2006/customXml" ds:itemID="{DD07D281-028E-49F9-85D9-11AA942E148F}">
   <ds:schemaRefs>
     <ds:schemaRef ds:uri="http://schemas.openxmlformats.org/officeDocument/2006/bibliography"/>
   </ds:schemaRefs>

</xml_diff>

<commit_message>
feat: finish reading chapter4
Signed-off-by: jiangqw <jiangqw@chinacscs.com>
</commit_message>
<xml_diff>
--- a/docs/Spring学习笔记.docx
+++ b/docs/Spring学习笔记.docx
@@ -834,13 +834,167 @@
     </w:p>
     <w:p>
       <w:pPr>
-        <w:rPr>
-          <w:rFonts w:hint="eastAsia"/>
-        </w:rPr>
-      </w:pPr>
+        <w:pStyle w:val="2"/>
+        <w:numPr>
+          <w:ilvl w:val="0"/>
+          <w:numId w:val="1"/>
+        </w:numPr>
+      </w:pPr>
+      <w:r>
+        <w:t xml:space="preserve"> AspectJ</w:t>
+      </w:r>
+      <w:r>
+        <w:rPr>
+          <w:rFonts w:hint="eastAsia"/>
+        </w:rPr>
+        <w:t>切面</w:t>
+      </w:r>
+    </w:p>
+    <w:p>
+      <w:pPr>
+        <w:rPr>
+          <w:rFonts w:hint="eastAsia"/>
+        </w:rPr>
+      </w:pPr>
+      <w:r>
+        <w:t>Spring bean由</w:t>
+      </w:r>
+      <w:r>
+        <w:t>Spring</w:t>
+      </w:r>
+      <w:r>
+        <w:rPr>
+          <w:rFonts w:hint="eastAsia"/>
+        </w:rPr>
+        <w:t>容器初始化，但是</w:t>
+      </w:r>
+      <w:r>
+        <w:t>AspectJ切面是由AspectJ在运行</w:t>
+      </w:r>
+      <w:proofErr w:type="gramStart"/>
+      <w:r>
+        <w:t>期创建</w:t>
+      </w:r>
+      <w:proofErr w:type="gramEnd"/>
+      <w:r>
+        <w:t>的。</w:t>
+      </w:r>
+      <w:r>
+        <w:rPr>
+          <w:rFonts w:hint="eastAsia"/>
+        </w:rPr>
+        <w:t>即</w:t>
+      </w:r>
+      <w:r>
+        <w:t>aspect</w:t>
+      </w:r>
+      <w:r>
+        <w:rPr>
+          <w:rFonts w:hint="eastAsia"/>
+        </w:rPr>
+        <w:t>切面对象不是由s</w:t>
+      </w:r>
+      <w:r>
+        <w:t>pring</w:t>
+      </w:r>
+      <w:r>
+        <w:rPr>
+          <w:rFonts w:hint="eastAsia"/>
+        </w:rPr>
+        <w:t>创建的。因此，</w:t>
+      </w:r>
+      <w:r>
+        <w:t>等到Spring有机会</w:t>
+      </w:r>
+      <w:r>
+        <w:rPr>
+          <w:rFonts w:hint="eastAsia"/>
+        </w:rPr>
+        <w:t>为</w:t>
+      </w:r>
+      <w:r>
+        <w:rPr>
+          <w:rFonts w:hint="eastAsia"/>
+        </w:rPr>
+        <w:t>切面</w:t>
+      </w:r>
+      <w:r>
+        <w:t>注入</w:t>
+      </w:r>
+      <w:r>
+        <w:rPr>
+          <w:rFonts w:hint="eastAsia"/>
+        </w:rPr>
+        <w:t>依赖</w:t>
+      </w:r>
+      <w:r>
+        <w:t>时，</w:t>
+      </w:r>
+      <w:r>
+        <w:rPr>
+          <w:rFonts w:hint="eastAsia"/>
+        </w:rPr>
+        <w:t>切面</w:t>
+      </w:r>
+      <w:r>
+        <w:t>已经被实例化了</w:t>
+      </w:r>
+      <w:r>
+        <w:rPr>
+          <w:rFonts w:hint="eastAsia"/>
+        </w:rPr>
+        <w:t>。需要使用</w:t>
+      </w:r>
+      <w:proofErr w:type="spellStart"/>
+      <w:r>
+        <w:rPr>
+          <w:rFonts w:hint="eastAsia"/>
+        </w:rPr>
+        <w:t>Asp</w:t>
+      </w:r>
+      <w:r>
+        <w:t>ects.aspectof</w:t>
+      </w:r>
+      <w:proofErr w:type="spellEnd"/>
+      <w:r>
+        <w:rPr>
+          <w:rFonts w:hint="eastAsia"/>
+        </w:rPr>
+        <w:t>方法显示地创建Bea</w:t>
+      </w:r>
+      <w:r>
+        <w:t>n</w:t>
+      </w:r>
+      <w:r>
+        <w:rPr>
+          <w:rFonts w:hint="eastAsia"/>
+        </w:rPr>
+        <w:t>对象。然后s</w:t>
+      </w:r>
+      <w:r>
+        <w:t>pring</w:t>
+      </w:r>
+      <w:r>
+        <w:rPr>
+          <w:rFonts w:hint="eastAsia"/>
+        </w:rPr>
+        <w:t>会负责把相应的依赖进行注入。</w:t>
+      </w:r>
+      <w:proofErr w:type="spellStart"/>
+      <w:r>
+        <w:t>AspectOf</w:t>
+      </w:r>
+      <w:proofErr w:type="spellEnd"/>
+      <w:r>
+        <w:rPr>
+          <w:rFonts w:hint="eastAsia"/>
+        </w:rPr>
+        <w:t>方法会返回单例的切面对象。</w:t>
+      </w:r>
       <w:bookmarkStart w:id="0" w:name="_GoBack"/>
       <w:bookmarkEnd w:id="0"/>
     </w:p>
+    <w:p/>
     <w:p/>
     <w:sectPr>
       <w:pgSz w:w="11906" w:h="16838"/>
@@ -1942,7 +2096,7 @@
 </file>
 
 <file path=customXml/itemProps1.xml><?xml version="1.0" encoding="utf-8"?>
-<ds:datastoreItem xmlns:ds="http://schemas.openxmlformats.org/officeDocument/2006/customXml" ds:itemID="{DD07D281-028E-49F9-85D9-11AA942E148F}">
+<ds:datastoreItem xmlns:ds="http://schemas.openxmlformats.org/officeDocument/2006/customXml" ds:itemID="{BC60CDD7-6318-49FF-B91B-799FCB6830D9}">
   <ds:schemaRefs>
     <ds:schemaRef ds:uri="http://schemas.openxmlformats.org/officeDocument/2006/bibliography"/>
   </ds:schemaRefs>

</xml_diff>

<commit_message>
feat: finish reading chapter5
Signed-off-by: jiangqw <jiangqw@chinacscs.com>
</commit_message>
<xml_diff>
--- a/docs/Spring学习笔记.docx
+++ b/docs/Spring学习笔记.docx
@@ -851,16 +851,8 @@
       </w:r>
     </w:p>
     <w:p>
-      <w:pPr>
-        <w:rPr>
-          <w:rFonts w:hint="eastAsia"/>
-        </w:rPr>
-      </w:pPr>
-      <w:r>
-        <w:t>Spring bean由</w:t>
-      </w:r>
-      <w:r>
-        <w:t>Spring</w:t>
+      <w:r>
+        <w:t>Spring bean由Spring</w:t>
       </w:r>
       <w:r>
         <w:rPr>
@@ -910,7 +902,19 @@
         <w:rPr>
           <w:rFonts w:hint="eastAsia"/>
         </w:rPr>
-        <w:t>为</w:t>
+        <w:t>为切面</w:t>
+      </w:r>
+      <w:r>
+        <w:t>注入</w:t>
+      </w:r>
+      <w:r>
+        <w:rPr>
+          <w:rFonts w:hint="eastAsia"/>
+        </w:rPr>
+        <w:t>依赖</w:t>
+      </w:r>
+      <w:r>
+        <w:t>时，</w:t>
       </w:r>
       <w:r>
         <w:rPr>
@@ -919,24 +923,6 @@
         <w:t>切面</w:t>
       </w:r>
       <w:r>
-        <w:t>注入</w:t>
-      </w:r>
-      <w:r>
-        <w:rPr>
-          <w:rFonts w:hint="eastAsia"/>
-        </w:rPr>
-        <w:t>依赖</w:t>
-      </w:r>
-      <w:r>
-        <w:t>时，</w:t>
-      </w:r>
-      <w:r>
-        <w:rPr>
-          <w:rFonts w:hint="eastAsia"/>
-        </w:rPr>
-        <w:t>切面</w:t>
-      </w:r>
-      <w:r>
         <w:t>已经被实例化了</w:t>
       </w:r>
       <w:r>
@@ -990,12 +976,905 @@
           <w:rFonts w:hint="eastAsia"/>
         </w:rPr>
         <w:t>方法会返回单例的切面对象。</w:t>
+      </w:r>
+    </w:p>
+    <w:p/>
+    <w:p>
+      <w:pPr>
+        <w:rPr>
+          <w:b/>
+          <w:color w:val="000000" w:themeColor="text1"/>
+          <w14:shadow w14:blurRad="38100" w14:dist="19050" w14:dir="2700000" w14:sx="100000" w14:sy="100000" w14:kx="0" w14:ky="0" w14:algn="tl">
+            <w14:schemeClr w14:val="dk1">
+              <w14:alpha w14:val="60000"/>
+            </w14:schemeClr>
+          </w14:shadow>
+          <w14:textOutline w14:w="0" w14:cap="flat" w14:cmpd="sng" w14:algn="ctr">
+            <w14:noFill/>
+            <w14:prstDash w14:val="solid"/>
+            <w14:round/>
+          </w14:textOutline>
+        </w:rPr>
+      </w:pPr>
+      <w:r>
+        <w:rPr>
+          <w:rFonts w:hint="eastAsia"/>
+          <w:b/>
+          <w:color w:val="000000" w:themeColor="text1"/>
+          <w14:shadow w14:blurRad="38100" w14:dist="19050" w14:dir="2700000" w14:sx="100000" w14:sy="100000" w14:kx="0" w14:ky="0" w14:algn="tl">
+            <w14:schemeClr w14:val="dk1">
+              <w14:alpha w14:val="60000"/>
+            </w14:schemeClr>
+          </w14:shadow>
+          <w14:textOutline w14:w="0" w14:cap="flat" w14:cmpd="sng" w14:algn="ctr">
+            <w14:noFill/>
+            <w14:prstDash w14:val="solid"/>
+            <w14:round/>
+          </w14:textOutline>
+        </w:rPr>
+        <w:t>ATTENTION:</w:t>
+      </w:r>
+    </w:p>
+    <w:p>
+      <w:pPr>
+        <w:rPr>
+          <w:color w:val="000000" w:themeColor="text1"/>
+          <w14:shadow w14:blurRad="38100" w14:dist="19050" w14:dir="2700000" w14:sx="100000" w14:sy="100000" w14:kx="0" w14:ky="0" w14:algn="tl">
+            <w14:schemeClr w14:val="dk1">
+              <w14:alpha w14:val="60000"/>
+            </w14:schemeClr>
+          </w14:shadow>
+          <w14:textOutline w14:w="0" w14:cap="flat" w14:cmpd="sng" w14:algn="ctr">
+            <w14:noFill/>
+            <w14:prstDash w14:val="solid"/>
+            <w14:round/>
+          </w14:textOutline>
+        </w:rPr>
+      </w:pPr>
+      <w:r>
+        <w:rPr>
+          <w:rFonts w:hint="eastAsia"/>
+          <w:color w:val="000000" w:themeColor="text1"/>
+          <w14:shadow w14:blurRad="38100" w14:dist="19050" w14:dir="2700000" w14:sx="100000" w14:sy="100000" w14:kx="0" w14:ky="0" w14:algn="tl">
+            <w14:schemeClr w14:val="dk1">
+              <w14:alpha w14:val="60000"/>
+            </w14:schemeClr>
+          </w14:shadow>
+          <w14:textOutline w14:w="0" w14:cap="flat" w14:cmpd="sng" w14:algn="ctr">
+            <w14:noFill/>
+            <w14:prstDash w14:val="solid"/>
+            <w14:round/>
+          </w14:textOutline>
+        </w:rPr>
+        <w:lastRenderedPageBreak/>
+        <w:t>Spring in action 4里是这么说，但实际测试下来，可以将切面设置为Component，也可以进行依赖注入，并不需要通过</w:t>
+      </w:r>
+      <w:proofErr w:type="spellStart"/>
+      <w:r>
+        <w:rPr>
+          <w:rFonts w:hint="eastAsia"/>
+          <w:color w:val="000000" w:themeColor="text1"/>
+          <w14:shadow w14:blurRad="38100" w14:dist="19050" w14:dir="2700000" w14:sx="100000" w14:sy="100000" w14:kx="0" w14:ky="0" w14:algn="tl">
+            <w14:schemeClr w14:val="dk1">
+              <w14:alpha w14:val="60000"/>
+            </w14:schemeClr>
+          </w14:shadow>
+          <w14:textOutline w14:w="0" w14:cap="flat" w14:cmpd="sng" w14:algn="ctr">
+            <w14:noFill/>
+            <w14:prstDash w14:val="solid"/>
+            <w14:round/>
+          </w14:textOutline>
+        </w:rPr>
+        <w:t>Aspects.aspectOf</w:t>
+      </w:r>
+      <w:proofErr w:type="spellEnd"/>
+      <w:r>
+        <w:rPr>
+          <w:rFonts w:hint="eastAsia"/>
+          <w:color w:val="000000" w:themeColor="text1"/>
+          <w14:shadow w14:blurRad="38100" w14:dist="19050" w14:dir="2700000" w14:sx="100000" w14:sy="100000" w14:kx="0" w14:ky="0" w14:algn="tl">
+            <w14:schemeClr w14:val="dk1">
+              <w14:alpha w14:val="60000"/>
+            </w14:schemeClr>
+          </w14:shadow>
+          <w14:textOutline w14:w="0" w14:cap="flat" w14:cmpd="sng" w14:algn="ctr">
+            <w14:noFill/>
+            <w14:prstDash w14:val="solid"/>
+            <w14:round/>
+          </w14:textOutline>
+        </w:rPr>
+        <w:t>方法显示创建Bean。这样的话，反而会报错找不到切面的</w:t>
+      </w:r>
+      <w:proofErr w:type="spellStart"/>
+      <w:r>
+        <w:rPr>
+          <w:rFonts w:hint="eastAsia"/>
+          <w:color w:val="000000" w:themeColor="text1"/>
+          <w14:shadow w14:blurRad="38100" w14:dist="19050" w14:dir="2700000" w14:sx="100000" w14:sy="100000" w14:kx="0" w14:ky="0" w14:algn="tl">
+            <w14:schemeClr w14:val="dk1">
+              <w14:alpha w14:val="60000"/>
+            </w14:schemeClr>
+          </w14:shadow>
+          <w14:textOutline w14:w="0" w14:cap="flat" w14:cmpd="sng" w14:algn="ctr">
+            <w14:noFill/>
+            <w14:prstDash w14:val="solid"/>
+            <w14:round/>
+          </w14:textOutline>
+        </w:rPr>
+        <w:t>aspectOf</w:t>
+      </w:r>
+      <w:proofErr w:type="spellEnd"/>
+      <w:r>
+        <w:rPr>
+          <w:rFonts w:hint="eastAsia"/>
+          <w:color w:val="000000" w:themeColor="text1"/>
+          <w14:shadow w14:blurRad="38100" w14:dist="19050" w14:dir="2700000" w14:sx="100000" w14:sy="100000" w14:kx="0" w14:ky="0" w14:algn="tl">
+            <w14:schemeClr w14:val="dk1">
+              <w14:alpha w14:val="60000"/>
+            </w14:schemeClr>
+          </w14:shadow>
+          <w14:textOutline w14:w="0" w14:cap="flat" w14:cmpd="sng" w14:algn="ctr">
+            <w14:noFill/>
+            <w14:prstDash w14:val="solid"/>
+            <w14:round/>
+          </w14:textOutline>
+        </w:rPr>
+        <w:t xml:space="preserve">方法，网上是说需要插件完成织入，但该插件又无法下载了 :( </w:t>
+      </w:r>
+    </w:p>
+    <w:p>
+      <w:pPr>
+        <w:rPr>
+          <w:color w:val="000000" w:themeColor="text1"/>
+          <w14:shadow w14:blurRad="38100" w14:dist="19050" w14:dir="2700000" w14:sx="100000" w14:sy="100000" w14:kx="0" w14:ky="0" w14:algn="tl">
+            <w14:schemeClr w14:val="dk1">
+              <w14:alpha w14:val="60000"/>
+            </w14:schemeClr>
+          </w14:shadow>
+          <w14:textOutline w14:w="0" w14:cap="flat" w14:cmpd="sng" w14:algn="ctr">
+            <w14:noFill/>
+            <w14:prstDash w14:val="solid"/>
+            <w14:round/>
+          </w14:textOutline>
+        </w:rPr>
+      </w:pPr>
+      <w:r>
+        <w:rPr>
+          <w:rFonts w:hint="eastAsia"/>
+          <w:color w:val="000000" w:themeColor="text1"/>
+          <w14:shadow w14:blurRad="38100" w14:dist="19050" w14:dir="2700000" w14:sx="100000" w14:sy="100000" w14:kx="0" w14:ky="0" w14:algn="tl">
+            <w14:schemeClr w14:val="dk1">
+              <w14:alpha w14:val="60000"/>
+            </w14:schemeClr>
+          </w14:shadow>
+          <w14:textOutline w14:w="0" w14:cap="flat" w14:cmpd="sng" w14:algn="ctr">
+            <w14:noFill/>
+            <w14:prstDash w14:val="solid"/>
+            <w14:round/>
+          </w14:textOutline>
+        </w:rPr>
+        <w:t>总之，同时使用@Aspect注解和@Component注解完成相关的功能即可。</w:t>
+      </w:r>
+    </w:p>
+    <w:p>
+      <w:pPr>
+        <w:rPr>
+          <w:color w:val="000000" w:themeColor="text1"/>
+          <w14:shadow w14:blurRad="38100" w14:dist="19050" w14:dir="2700000" w14:sx="100000" w14:sy="100000" w14:kx="0" w14:ky="0" w14:algn="tl">
+            <w14:schemeClr w14:val="dk1">
+              <w14:alpha w14:val="60000"/>
+            </w14:schemeClr>
+          </w14:shadow>
+          <w14:textOutline w14:w="0" w14:cap="flat" w14:cmpd="sng" w14:algn="ctr">
+            <w14:noFill/>
+            <w14:prstDash w14:val="solid"/>
+            <w14:round/>
+          </w14:textOutline>
+        </w:rPr>
+      </w:pPr>
+      <w:r>
+        <w:rPr>
+          <w:rFonts w:hint="eastAsia"/>
+          <w:color w:val="000000" w:themeColor="text1"/>
+          <w14:shadow w14:blurRad="38100" w14:dist="19050" w14:dir="2700000" w14:sx="100000" w14:sy="100000" w14:kx="0" w14:ky="0" w14:algn="tl">
+            <w14:schemeClr w14:val="dk1">
+              <w14:alpha w14:val="60000"/>
+            </w14:schemeClr>
+          </w14:shadow>
+          <w14:textOutline w14:w="0" w14:cap="flat" w14:cmpd="sng" w14:algn="ctr">
+            <w14:noFill/>
+            <w14:prstDash w14:val="solid"/>
+            <w14:round/>
+          </w14:textOutline>
+        </w:rPr>
+        <w:t>相关依赖</w:t>
+      </w:r>
+    </w:p>
+    <w:p>
+      <w:pPr>
+        <w:widowControl/>
+        <w:shd w:val="clear" w:color="auto" w:fill="2B2B2B"/>
+        <w:tabs>
+          <w:tab w:val="left" w:pos="916"/>
+          <w:tab w:val="left" w:pos="1832"/>
+          <w:tab w:val="left" w:pos="2748"/>
+          <w:tab w:val="left" w:pos="3664"/>
+          <w:tab w:val="left" w:pos="4580"/>
+          <w:tab w:val="left" w:pos="5496"/>
+          <w:tab w:val="left" w:pos="6412"/>
+          <w:tab w:val="left" w:pos="7328"/>
+          <w:tab w:val="left" w:pos="8244"/>
+          <w:tab w:val="left" w:pos="9160"/>
+          <w:tab w:val="left" w:pos="10076"/>
+          <w:tab w:val="left" w:pos="10992"/>
+          <w:tab w:val="left" w:pos="11908"/>
+          <w:tab w:val="left" w:pos="12824"/>
+          <w:tab w:val="left" w:pos="13740"/>
+          <w:tab w:val="left" w:pos="14656"/>
+        </w:tabs>
+        <w:jc w:val="left"/>
+        <w:rPr>
+          <w:rFonts w:ascii="Consolas" w:eastAsia="宋体" w:hAnsi="Consolas" w:cs="宋体"/>
+          <w:color w:val="A9B7C6"/>
+          <w:kern w:val="0"/>
+          <w:sz w:val="24"/>
+          <w:szCs w:val="24"/>
+        </w:rPr>
+      </w:pPr>
+      <w:proofErr w:type="gramStart"/>
+      <w:r>
+        <w:rPr>
+          <w:rFonts w:ascii="Consolas" w:eastAsia="宋体" w:hAnsi="Consolas" w:cs="宋体"/>
+          <w:color w:val="808080"/>
+          <w:kern w:val="0"/>
+          <w:sz w:val="24"/>
+          <w:szCs w:val="24"/>
+        </w:rPr>
+        <w:t>&lt;!--</w:t>
+      </w:r>
+      <w:proofErr w:type="gramEnd"/>
+      <w:r>
+        <w:rPr>
+          <w:rFonts w:ascii="Consolas" w:eastAsia="宋体" w:hAnsi="Consolas" w:cs="宋体"/>
+          <w:color w:val="808080"/>
+          <w:kern w:val="0"/>
+          <w:sz w:val="24"/>
+          <w:szCs w:val="24"/>
+        </w:rPr>
+        <w:t xml:space="preserve"> https://mvnrepository.com/artifact/org.aspectj/aspectjrt --&gt;</w:t>
+      </w:r>
+      <w:r>
+        <w:rPr>
+          <w:rFonts w:ascii="Consolas" w:eastAsia="宋体" w:hAnsi="Consolas" w:cs="宋体"/>
+          <w:color w:val="808080"/>
+          <w:kern w:val="0"/>
+          <w:sz w:val="24"/>
+          <w:szCs w:val="24"/>
+        </w:rPr>
+        <w:br/>
+      </w:r>
+      <w:r>
+        <w:rPr>
+          <w:rFonts w:ascii="Consolas" w:eastAsia="宋体" w:hAnsi="Consolas" w:cs="宋体"/>
+          <w:color w:val="E8BF6A"/>
+          <w:kern w:val="0"/>
+          <w:sz w:val="24"/>
+          <w:szCs w:val="24"/>
+        </w:rPr>
+        <w:t>&lt;dependency&gt;</w:t>
+      </w:r>
+      <w:r>
+        <w:rPr>
+          <w:rFonts w:ascii="Consolas" w:eastAsia="宋体" w:hAnsi="Consolas" w:cs="宋体"/>
+          <w:color w:val="E8BF6A"/>
+          <w:kern w:val="0"/>
+          <w:sz w:val="24"/>
+          <w:szCs w:val="24"/>
+        </w:rPr>
+        <w:br/>
+        <w:t xml:space="preserve">    &lt;</w:t>
+      </w:r>
+      <w:proofErr w:type="spellStart"/>
+      <w:r>
+        <w:rPr>
+          <w:rFonts w:ascii="Consolas" w:eastAsia="宋体" w:hAnsi="Consolas" w:cs="宋体"/>
+          <w:color w:val="E8BF6A"/>
+          <w:kern w:val="0"/>
+          <w:sz w:val="24"/>
+          <w:szCs w:val="24"/>
+        </w:rPr>
+        <w:t>groupId</w:t>
+      </w:r>
+      <w:proofErr w:type="spellEnd"/>
+      <w:r>
+        <w:rPr>
+          <w:rFonts w:ascii="Consolas" w:eastAsia="宋体" w:hAnsi="Consolas" w:cs="宋体"/>
+          <w:color w:val="E8BF6A"/>
+          <w:kern w:val="0"/>
+          <w:sz w:val="24"/>
+          <w:szCs w:val="24"/>
+        </w:rPr>
+        <w:t>&gt;</w:t>
+      </w:r>
+      <w:proofErr w:type="spellStart"/>
+      <w:r>
+        <w:rPr>
+          <w:rFonts w:ascii="Consolas" w:eastAsia="宋体" w:hAnsi="Consolas" w:cs="宋体"/>
+          <w:color w:val="A9B7C6"/>
+          <w:kern w:val="0"/>
+          <w:sz w:val="24"/>
+          <w:szCs w:val="24"/>
+        </w:rPr>
+        <w:t>org.aspectj</w:t>
+      </w:r>
+      <w:proofErr w:type="spellEnd"/>
+      <w:r>
+        <w:rPr>
+          <w:rFonts w:ascii="Consolas" w:eastAsia="宋体" w:hAnsi="Consolas" w:cs="宋体"/>
+          <w:color w:val="E8BF6A"/>
+          <w:kern w:val="0"/>
+          <w:sz w:val="24"/>
+          <w:szCs w:val="24"/>
+        </w:rPr>
+        <w:t>&lt;/</w:t>
+      </w:r>
+      <w:proofErr w:type="spellStart"/>
+      <w:r>
+        <w:rPr>
+          <w:rFonts w:ascii="Consolas" w:eastAsia="宋体" w:hAnsi="Consolas" w:cs="宋体"/>
+          <w:color w:val="E8BF6A"/>
+          <w:kern w:val="0"/>
+          <w:sz w:val="24"/>
+          <w:szCs w:val="24"/>
+        </w:rPr>
+        <w:t>groupId</w:t>
+      </w:r>
+      <w:proofErr w:type="spellEnd"/>
+      <w:r>
+        <w:rPr>
+          <w:rFonts w:ascii="Consolas" w:eastAsia="宋体" w:hAnsi="Consolas" w:cs="宋体"/>
+          <w:color w:val="E8BF6A"/>
+          <w:kern w:val="0"/>
+          <w:sz w:val="24"/>
+          <w:szCs w:val="24"/>
+        </w:rPr>
+        <w:t>&gt;</w:t>
+      </w:r>
+      <w:r>
+        <w:rPr>
+          <w:rFonts w:ascii="Consolas" w:eastAsia="宋体" w:hAnsi="Consolas" w:cs="宋体"/>
+          <w:color w:val="E8BF6A"/>
+          <w:kern w:val="0"/>
+          <w:sz w:val="24"/>
+          <w:szCs w:val="24"/>
+        </w:rPr>
+        <w:br/>
+        <w:t xml:space="preserve">    &lt;</w:t>
+      </w:r>
+      <w:proofErr w:type="spellStart"/>
+      <w:r>
+        <w:rPr>
+          <w:rFonts w:ascii="Consolas" w:eastAsia="宋体" w:hAnsi="Consolas" w:cs="宋体"/>
+          <w:color w:val="E8BF6A"/>
+          <w:kern w:val="0"/>
+          <w:sz w:val="24"/>
+          <w:szCs w:val="24"/>
+        </w:rPr>
+        <w:t>artifactId</w:t>
+      </w:r>
+      <w:proofErr w:type="spellEnd"/>
+      <w:r>
+        <w:rPr>
+          <w:rFonts w:ascii="Consolas" w:eastAsia="宋体" w:hAnsi="Consolas" w:cs="宋体"/>
+          <w:color w:val="E8BF6A"/>
+          <w:kern w:val="0"/>
+          <w:sz w:val="24"/>
+          <w:szCs w:val="24"/>
+        </w:rPr>
+        <w:t>&gt;</w:t>
+      </w:r>
+      <w:proofErr w:type="spellStart"/>
+      <w:r>
+        <w:rPr>
+          <w:rFonts w:ascii="Consolas" w:eastAsia="宋体" w:hAnsi="Consolas" w:cs="宋体"/>
+          <w:color w:val="A9B7C6"/>
+          <w:kern w:val="0"/>
+          <w:sz w:val="24"/>
+          <w:szCs w:val="24"/>
+        </w:rPr>
+        <w:t>aspectjrt</w:t>
+      </w:r>
+      <w:proofErr w:type="spellEnd"/>
+      <w:r>
+        <w:rPr>
+          <w:rFonts w:ascii="Consolas" w:eastAsia="宋体" w:hAnsi="Consolas" w:cs="宋体"/>
+          <w:color w:val="E8BF6A"/>
+          <w:kern w:val="0"/>
+          <w:sz w:val="24"/>
+          <w:szCs w:val="24"/>
+        </w:rPr>
+        <w:t>&lt;/</w:t>
+      </w:r>
+      <w:proofErr w:type="spellStart"/>
+      <w:r>
+        <w:rPr>
+          <w:rFonts w:ascii="Consolas" w:eastAsia="宋体" w:hAnsi="Consolas" w:cs="宋体"/>
+          <w:color w:val="E8BF6A"/>
+          <w:kern w:val="0"/>
+          <w:sz w:val="24"/>
+          <w:szCs w:val="24"/>
+        </w:rPr>
+        <w:t>artifactId</w:t>
+      </w:r>
+      <w:proofErr w:type="spellEnd"/>
+      <w:r>
+        <w:rPr>
+          <w:rFonts w:ascii="Consolas" w:eastAsia="宋体" w:hAnsi="Consolas" w:cs="宋体"/>
+          <w:color w:val="E8BF6A"/>
+          <w:kern w:val="0"/>
+          <w:sz w:val="24"/>
+          <w:szCs w:val="24"/>
+        </w:rPr>
+        <w:t>&gt;</w:t>
+      </w:r>
+      <w:r>
+        <w:rPr>
+          <w:rFonts w:ascii="Consolas" w:eastAsia="宋体" w:hAnsi="Consolas" w:cs="宋体"/>
+          <w:color w:val="E8BF6A"/>
+          <w:kern w:val="0"/>
+          <w:sz w:val="24"/>
+          <w:szCs w:val="24"/>
+        </w:rPr>
+        <w:br/>
+        <w:t xml:space="preserve">    &lt;version&gt;</w:t>
+      </w:r>
+      <w:r>
+        <w:rPr>
+          <w:rFonts w:ascii="Consolas" w:eastAsia="宋体" w:hAnsi="Consolas" w:cs="宋体"/>
+          <w:color w:val="A9B7C6"/>
+          <w:kern w:val="0"/>
+          <w:sz w:val="24"/>
+          <w:szCs w:val="24"/>
+        </w:rPr>
+        <w:t>1.9.5</w:t>
+      </w:r>
+      <w:r>
+        <w:rPr>
+          <w:rFonts w:ascii="Consolas" w:eastAsia="宋体" w:hAnsi="Consolas" w:cs="宋体"/>
+          <w:color w:val="E8BF6A"/>
+          <w:kern w:val="0"/>
+          <w:sz w:val="24"/>
+          <w:szCs w:val="24"/>
+        </w:rPr>
+        <w:t>&lt;/version&gt;</w:t>
+      </w:r>
+      <w:r>
+        <w:rPr>
+          <w:rFonts w:ascii="Consolas" w:eastAsia="宋体" w:hAnsi="Consolas" w:cs="宋体"/>
+          <w:color w:val="E8BF6A"/>
+          <w:kern w:val="0"/>
+          <w:sz w:val="24"/>
+          <w:szCs w:val="24"/>
+        </w:rPr>
+        <w:br/>
+        <w:t>&lt;/dependency&gt;</w:t>
+      </w:r>
+      <w:r>
+        <w:rPr>
+          <w:rFonts w:ascii="Consolas" w:eastAsia="宋体" w:hAnsi="Consolas" w:cs="宋体"/>
+          <w:color w:val="E8BF6A"/>
+          <w:kern w:val="0"/>
+          <w:sz w:val="24"/>
+          <w:szCs w:val="24"/>
+        </w:rPr>
+        <w:br/>
+      </w:r>
+      <w:r>
+        <w:rPr>
+          <w:rFonts w:ascii="Consolas" w:eastAsia="宋体" w:hAnsi="Consolas" w:cs="宋体"/>
+          <w:color w:val="808080"/>
+          <w:kern w:val="0"/>
+          <w:sz w:val="24"/>
+          <w:szCs w:val="24"/>
+        </w:rPr>
+        <w:t>&lt;!-- https://mvnrepository.com/artifact/org.aspectj/aspectjweaver --&gt;</w:t>
+      </w:r>
+      <w:r>
+        <w:rPr>
+          <w:rFonts w:ascii="Consolas" w:eastAsia="宋体" w:hAnsi="Consolas" w:cs="宋体"/>
+          <w:color w:val="808080"/>
+          <w:kern w:val="0"/>
+          <w:sz w:val="24"/>
+          <w:szCs w:val="24"/>
+        </w:rPr>
+        <w:br/>
+      </w:r>
+      <w:r>
+        <w:rPr>
+          <w:rFonts w:ascii="Consolas" w:eastAsia="宋体" w:hAnsi="Consolas" w:cs="宋体"/>
+          <w:color w:val="E8BF6A"/>
+          <w:kern w:val="0"/>
+          <w:sz w:val="24"/>
+          <w:szCs w:val="24"/>
+        </w:rPr>
+        <w:t>&lt;dependency&gt;</w:t>
+      </w:r>
+      <w:r>
+        <w:rPr>
+          <w:rFonts w:ascii="Consolas" w:eastAsia="宋体" w:hAnsi="Consolas" w:cs="宋体"/>
+          <w:color w:val="E8BF6A"/>
+          <w:kern w:val="0"/>
+          <w:sz w:val="24"/>
+          <w:szCs w:val="24"/>
+        </w:rPr>
+        <w:br/>
+        <w:t xml:space="preserve">    &lt;</w:t>
+      </w:r>
+      <w:proofErr w:type="spellStart"/>
+      <w:r>
+        <w:rPr>
+          <w:rFonts w:ascii="Consolas" w:eastAsia="宋体" w:hAnsi="Consolas" w:cs="宋体"/>
+          <w:color w:val="E8BF6A"/>
+          <w:kern w:val="0"/>
+          <w:sz w:val="24"/>
+          <w:szCs w:val="24"/>
+        </w:rPr>
+        <w:t>groupId</w:t>
+      </w:r>
+      <w:proofErr w:type="spellEnd"/>
+      <w:r>
+        <w:rPr>
+          <w:rFonts w:ascii="Consolas" w:eastAsia="宋体" w:hAnsi="Consolas" w:cs="宋体"/>
+          <w:color w:val="E8BF6A"/>
+          <w:kern w:val="0"/>
+          <w:sz w:val="24"/>
+          <w:szCs w:val="24"/>
+        </w:rPr>
+        <w:t>&gt;</w:t>
+      </w:r>
+      <w:proofErr w:type="spellStart"/>
+      <w:r>
+        <w:rPr>
+          <w:rFonts w:ascii="Consolas" w:eastAsia="宋体" w:hAnsi="Consolas" w:cs="宋体"/>
+          <w:color w:val="A9B7C6"/>
+          <w:kern w:val="0"/>
+          <w:sz w:val="24"/>
+          <w:szCs w:val="24"/>
+        </w:rPr>
+        <w:t>org.aspectj</w:t>
+      </w:r>
+      <w:proofErr w:type="spellEnd"/>
+      <w:r>
+        <w:rPr>
+          <w:rFonts w:ascii="Consolas" w:eastAsia="宋体" w:hAnsi="Consolas" w:cs="宋体"/>
+          <w:color w:val="E8BF6A"/>
+          <w:kern w:val="0"/>
+          <w:sz w:val="24"/>
+          <w:szCs w:val="24"/>
+        </w:rPr>
+        <w:t>&lt;/</w:t>
+      </w:r>
+      <w:proofErr w:type="spellStart"/>
+      <w:r>
+        <w:rPr>
+          <w:rFonts w:ascii="Consolas" w:eastAsia="宋体" w:hAnsi="Consolas" w:cs="宋体"/>
+          <w:color w:val="E8BF6A"/>
+          <w:kern w:val="0"/>
+          <w:sz w:val="24"/>
+          <w:szCs w:val="24"/>
+        </w:rPr>
+        <w:t>groupId</w:t>
+      </w:r>
+      <w:proofErr w:type="spellEnd"/>
+      <w:r>
+        <w:rPr>
+          <w:rFonts w:ascii="Consolas" w:eastAsia="宋体" w:hAnsi="Consolas" w:cs="宋体"/>
+          <w:color w:val="E8BF6A"/>
+          <w:kern w:val="0"/>
+          <w:sz w:val="24"/>
+          <w:szCs w:val="24"/>
+        </w:rPr>
+        <w:t>&gt;</w:t>
+      </w:r>
+      <w:r>
+        <w:rPr>
+          <w:rFonts w:ascii="Consolas" w:eastAsia="宋体" w:hAnsi="Consolas" w:cs="宋体"/>
+          <w:color w:val="E8BF6A"/>
+          <w:kern w:val="0"/>
+          <w:sz w:val="24"/>
+          <w:szCs w:val="24"/>
+        </w:rPr>
+        <w:br/>
+        <w:t xml:space="preserve">    &lt;</w:t>
+      </w:r>
+      <w:proofErr w:type="spellStart"/>
+      <w:r>
+        <w:rPr>
+          <w:rFonts w:ascii="Consolas" w:eastAsia="宋体" w:hAnsi="Consolas" w:cs="宋体"/>
+          <w:color w:val="E8BF6A"/>
+          <w:kern w:val="0"/>
+          <w:sz w:val="24"/>
+          <w:szCs w:val="24"/>
+        </w:rPr>
+        <w:t>artifactId</w:t>
+      </w:r>
+      <w:proofErr w:type="spellEnd"/>
+      <w:r>
+        <w:rPr>
+          <w:rFonts w:ascii="Consolas" w:eastAsia="宋体" w:hAnsi="Consolas" w:cs="宋体"/>
+          <w:color w:val="E8BF6A"/>
+          <w:kern w:val="0"/>
+          <w:sz w:val="24"/>
+          <w:szCs w:val="24"/>
+        </w:rPr>
+        <w:t>&gt;</w:t>
+      </w:r>
+      <w:proofErr w:type="spellStart"/>
+      <w:r>
+        <w:rPr>
+          <w:rFonts w:ascii="Consolas" w:eastAsia="宋体" w:hAnsi="Consolas" w:cs="宋体"/>
+          <w:color w:val="A9B7C6"/>
+          <w:kern w:val="0"/>
+          <w:sz w:val="24"/>
+          <w:szCs w:val="24"/>
+        </w:rPr>
+        <w:t>aspectjweaver</w:t>
+      </w:r>
+      <w:proofErr w:type="spellEnd"/>
+      <w:r>
+        <w:rPr>
+          <w:rFonts w:ascii="Consolas" w:eastAsia="宋体" w:hAnsi="Consolas" w:cs="宋体"/>
+          <w:color w:val="E8BF6A"/>
+          <w:kern w:val="0"/>
+          <w:sz w:val="24"/>
+          <w:szCs w:val="24"/>
+        </w:rPr>
+        <w:t>&lt;/</w:t>
+      </w:r>
+      <w:proofErr w:type="spellStart"/>
+      <w:r>
+        <w:rPr>
+          <w:rFonts w:ascii="Consolas" w:eastAsia="宋体" w:hAnsi="Consolas" w:cs="宋体"/>
+          <w:color w:val="E8BF6A"/>
+          <w:kern w:val="0"/>
+          <w:sz w:val="24"/>
+          <w:szCs w:val="24"/>
+        </w:rPr>
+        <w:t>artifactId</w:t>
+      </w:r>
+      <w:proofErr w:type="spellEnd"/>
+      <w:r>
+        <w:rPr>
+          <w:rFonts w:ascii="Consolas" w:eastAsia="宋体" w:hAnsi="Consolas" w:cs="宋体"/>
+          <w:color w:val="E8BF6A"/>
+          <w:kern w:val="0"/>
+          <w:sz w:val="24"/>
+          <w:szCs w:val="24"/>
+        </w:rPr>
+        <w:t>&gt;</w:t>
+      </w:r>
+      <w:r>
+        <w:rPr>
+          <w:rFonts w:ascii="Consolas" w:eastAsia="宋体" w:hAnsi="Consolas" w:cs="宋体"/>
+          <w:color w:val="E8BF6A"/>
+          <w:kern w:val="0"/>
+          <w:sz w:val="24"/>
+          <w:szCs w:val="24"/>
+        </w:rPr>
+        <w:br/>
+        <w:t xml:space="preserve">    &lt;version&gt;</w:t>
+      </w:r>
+      <w:r>
+        <w:rPr>
+          <w:rFonts w:ascii="Consolas" w:eastAsia="宋体" w:hAnsi="Consolas" w:cs="宋体"/>
+          <w:color w:val="A9B7C6"/>
+          <w:kern w:val="0"/>
+          <w:sz w:val="24"/>
+          <w:szCs w:val="24"/>
+        </w:rPr>
+        <w:t>1.9.5</w:t>
+      </w:r>
+      <w:r>
+        <w:rPr>
+          <w:rFonts w:ascii="Consolas" w:eastAsia="宋体" w:hAnsi="Consolas" w:cs="宋体"/>
+          <w:color w:val="E8BF6A"/>
+          <w:kern w:val="0"/>
+          <w:sz w:val="24"/>
+          <w:szCs w:val="24"/>
+        </w:rPr>
+        <w:t>&lt;/version&gt;</w:t>
+      </w:r>
+      <w:r>
+        <w:rPr>
+          <w:rFonts w:ascii="Consolas" w:eastAsia="宋体" w:hAnsi="Consolas" w:cs="宋体"/>
+          <w:color w:val="E8BF6A"/>
+          <w:kern w:val="0"/>
+          <w:sz w:val="24"/>
+          <w:szCs w:val="24"/>
+        </w:rPr>
+        <w:br/>
+        <w:t xml:space="preserve">    &lt;scope&gt;</w:t>
+      </w:r>
+      <w:r>
+        <w:rPr>
+          <w:rFonts w:ascii="Consolas" w:eastAsia="宋体" w:hAnsi="Consolas" w:cs="宋体"/>
+          <w:color w:val="A9B7C6"/>
+          <w:kern w:val="0"/>
+          <w:sz w:val="24"/>
+          <w:szCs w:val="24"/>
+        </w:rPr>
+        <w:t>runtime</w:t>
+      </w:r>
+      <w:r>
+        <w:rPr>
+          <w:rFonts w:ascii="Consolas" w:eastAsia="宋体" w:hAnsi="Consolas" w:cs="宋体"/>
+          <w:color w:val="E8BF6A"/>
+          <w:kern w:val="0"/>
+          <w:sz w:val="24"/>
+          <w:szCs w:val="24"/>
+        </w:rPr>
+        <w:t>&lt;/scope&gt;</w:t>
+      </w:r>
+      <w:r>
+        <w:rPr>
+          <w:rFonts w:ascii="Consolas" w:eastAsia="宋体" w:hAnsi="Consolas" w:cs="宋体"/>
+          <w:color w:val="E8BF6A"/>
+          <w:kern w:val="0"/>
+          <w:sz w:val="24"/>
+          <w:szCs w:val="24"/>
+        </w:rPr>
+        <w:br/>
+        <w:t>&lt;/dependency&gt;</w:t>
+      </w:r>
+    </w:p>
+    <w:p/>
+    <w:p>
+      <w:pPr>
+        <w:tabs>
+          <w:tab w:val="left" w:pos="1188"/>
+        </w:tabs>
+      </w:pPr>
+      <w:r>
+        <w:tab/>
+      </w:r>
+    </w:p>
+    <w:p>
+      <w:pPr>
+        <w:pStyle w:val="2"/>
+        <w:numPr>
+          <w:ilvl w:val="0"/>
+          <w:numId w:val="1"/>
+        </w:numPr>
+      </w:pPr>
+      <w:r>
+        <w:t xml:space="preserve"> Controller</w:t>
+      </w:r>
+    </w:p>
+    <w:p>
+      <w:pPr>
+        <w:pStyle w:val="HTML"/>
+        <w:shd w:val="clear" w:color="auto" w:fill="2B2B2B"/>
+        <w:rPr>
+          <w:rFonts w:ascii="Consolas" w:hAnsi="Consolas"/>
+          <w:color w:val="A9B7C6"/>
+        </w:rPr>
+      </w:pPr>
+      <w:r>
+        <w:t>Controller</w:t>
+      </w:r>
+      <w:r>
+        <w:rPr>
+          <w:rFonts w:hint="eastAsia"/>
+        </w:rPr>
+        <w:t>返回一个视图名，或者返回如</w:t>
+      </w:r>
+      <w:r>
+        <w:rPr>
+          <w:rFonts w:ascii="Consolas" w:hAnsi="Consolas"/>
+          <w:color w:val="6A8759"/>
+        </w:rPr>
+        <w:t>"redirect:/</w:t>
+      </w:r>
+      <w:proofErr w:type="spellStart"/>
+      <w:r>
+        <w:rPr>
+          <w:rFonts w:ascii="Consolas" w:hAnsi="Consolas"/>
+          <w:color w:val="6A8759"/>
+        </w:rPr>
+        <w:t>spitter</w:t>
+      </w:r>
+      <w:proofErr w:type="spellEnd"/>
+      <w:r>
+        <w:rPr>
+          <w:rFonts w:ascii="Consolas" w:hAnsi="Consolas"/>
+          <w:color w:val="6A8759"/>
+        </w:rPr>
+        <w:t xml:space="preserve">/" </w:t>
+      </w:r>
+      <w:r>
+        <w:rPr>
+          <w:rFonts w:ascii="Consolas" w:hAnsi="Consolas"/>
+          <w:color w:val="A9B7C6"/>
+        </w:rPr>
+        <w:t xml:space="preserve">+ </w:t>
+      </w:r>
+      <w:proofErr w:type="spellStart"/>
+      <w:r>
+        <w:rPr>
+          <w:rFonts w:ascii="Consolas" w:hAnsi="Consolas"/>
+          <w:color w:val="A9B7C6"/>
+        </w:rPr>
+        <w:t>spitter.getUsername</w:t>
+      </w:r>
+      <w:proofErr w:type="spellEnd"/>
+      <w:r>
+        <w:rPr>
+          <w:rFonts w:ascii="Consolas" w:hAnsi="Consolas"/>
+          <w:color w:val="A9B7C6"/>
+        </w:rPr>
+        <w:t>()</w:t>
+      </w:r>
+      <w:r>
+        <w:rPr>
+          <w:rFonts w:ascii="Consolas" w:hAnsi="Consolas"/>
+          <w:color w:val="CC7832"/>
+        </w:rPr>
+        <w:t>;</w:t>
+      </w:r>
+      <w:r>
+        <w:rPr>
+          <w:rFonts w:ascii="Consolas" w:hAnsi="Consolas" w:hint="eastAsia"/>
+          <w:color w:val="CC7832"/>
+        </w:rPr>
+        <w:t>的字符串，视图</w:t>
+      </w:r>
+      <w:proofErr w:type="gramStart"/>
+      <w:r>
+        <w:rPr>
+          <w:rFonts w:ascii="Consolas" w:hAnsi="Consolas" w:hint="eastAsia"/>
+          <w:color w:val="CC7832"/>
+        </w:rPr>
+        <w:t>解析器</w:t>
+      </w:r>
+      <w:proofErr w:type="gramEnd"/>
+      <w:r>
+        <w:rPr>
+          <w:rFonts w:ascii="Consolas" w:hAnsi="Consolas" w:hint="eastAsia"/>
+          <w:color w:val="CC7832"/>
+        </w:rPr>
+        <w:t>不会将其识别为视图名，而知道这个一个重定向。类型的还有</w:t>
+      </w:r>
+      <w:r>
+        <w:rPr>
+          <w:rFonts w:ascii="Consolas" w:hAnsi="Consolas" w:hint="eastAsia"/>
+          <w:color w:val="CC7832"/>
+        </w:rPr>
+        <w:t>f</w:t>
+      </w:r>
+      <w:r>
+        <w:rPr>
+          <w:rFonts w:ascii="Consolas" w:hAnsi="Consolas"/>
+          <w:color w:val="CC7832"/>
+        </w:rPr>
+        <w:t>orward</w:t>
+      </w:r>
+      <w:r>
+        <w:rPr>
+          <w:rFonts w:ascii="Consolas" w:hAnsi="Consolas" w:hint="eastAsia"/>
+          <w:color w:val="CC7832"/>
+        </w:rPr>
+        <w:t>。</w:t>
       </w:r>
       <w:bookmarkStart w:id="0" w:name="_GoBack"/>
       <w:bookmarkEnd w:id="0"/>
     </w:p>
-    <w:p/>
-    <w:p/>
+    <w:p>
+      <w:pPr>
+        <w:rPr>
+          <w:rFonts w:hint="eastAsia"/>
+        </w:rPr>
+      </w:pPr>
+    </w:p>
     <w:sectPr>
       <w:pgSz w:w="11906" w:h="16838"/>
       <w:pgMar w:top="1440" w:right="1800" w:bottom="1440" w:left="1800" w:header="851" w:footer="992" w:gutter="0"/>
@@ -1827,6 +2706,57 @@
       <w:ind w:firstLineChars="200" w:firstLine="420"/>
     </w:pPr>
   </w:style>
+  <w:style w:type="paragraph" w:styleId="HTML">
+    <w:name w:val="HTML Preformatted"/>
+    <w:basedOn w:val="a"/>
+    <w:link w:val="HTML0"/>
+    <w:uiPriority w:val="99"/>
+    <w:semiHidden/>
+    <w:unhideWhenUsed/>
+    <w:rsid w:val="002F4CB4"/>
+    <w:pPr>
+      <w:widowControl/>
+      <w:tabs>
+        <w:tab w:val="left" w:pos="916"/>
+        <w:tab w:val="left" w:pos="1832"/>
+        <w:tab w:val="left" w:pos="2748"/>
+        <w:tab w:val="left" w:pos="3664"/>
+        <w:tab w:val="left" w:pos="4580"/>
+        <w:tab w:val="left" w:pos="5496"/>
+        <w:tab w:val="left" w:pos="6412"/>
+        <w:tab w:val="left" w:pos="7328"/>
+        <w:tab w:val="left" w:pos="8244"/>
+        <w:tab w:val="left" w:pos="9160"/>
+        <w:tab w:val="left" w:pos="10076"/>
+        <w:tab w:val="left" w:pos="10992"/>
+        <w:tab w:val="left" w:pos="11908"/>
+        <w:tab w:val="left" w:pos="12824"/>
+        <w:tab w:val="left" w:pos="13740"/>
+        <w:tab w:val="left" w:pos="14656"/>
+      </w:tabs>
+      <w:jc w:val="left"/>
+    </w:pPr>
+    <w:rPr>
+      <w:rFonts w:ascii="宋体" w:eastAsia="宋体" w:hAnsi="宋体" w:cs="宋体"/>
+      <w:kern w:val="0"/>
+      <w:sz w:val="24"/>
+      <w:szCs w:val="24"/>
+    </w:rPr>
+  </w:style>
+  <w:style w:type="character" w:customStyle="1" w:styleId="HTML0">
+    <w:name w:val="HTML 预设格式 字符"/>
+    <w:basedOn w:val="a0"/>
+    <w:link w:val="HTML"/>
+    <w:uiPriority w:val="99"/>
+    <w:semiHidden/>
+    <w:rsid w:val="002F4CB4"/>
+    <w:rPr>
+      <w:rFonts w:ascii="宋体" w:eastAsia="宋体" w:hAnsi="宋体" w:cs="宋体"/>
+      <w:kern w:val="0"/>
+      <w:sz w:val="24"/>
+      <w:szCs w:val="24"/>
+    </w:rPr>
+  </w:style>
 </w:styles>
 </file>
 
@@ -2096,7 +3026,7 @@
 </file>
 
 <file path=customXml/itemProps1.xml><?xml version="1.0" encoding="utf-8"?>
-<ds:datastoreItem xmlns:ds="http://schemas.openxmlformats.org/officeDocument/2006/customXml" ds:itemID="{BC60CDD7-6318-49FF-B91B-799FCB6830D9}">
+<ds:datastoreItem xmlns:ds="http://schemas.openxmlformats.org/officeDocument/2006/customXml" ds:itemID="{7CE289A5-1C7F-44F3-AFE6-A75880CE1842}">
   <ds:schemaRefs>
     <ds:schemaRef ds:uri="http://schemas.openxmlformats.org/officeDocument/2006/bibliography"/>
   </ds:schemaRefs>

</xml_diff>

<commit_message>
feat: finished reading module 7.1
Signed-off-by: jiangqw <jiangqw@chinacscs.com>
</commit_message>
<xml_diff>
--- a/docs/Spring学习笔记.docx
+++ b/docs/Spring学习笔记.docx
@@ -1865,16 +1865,165 @@
         </w:rPr>
         <w:t>。</w:t>
       </w:r>
+    </w:p>
+    <w:p>
+      <w:pPr>
+        <w:pStyle w:val="2"/>
+        <w:numPr>
+          <w:ilvl w:val="0"/>
+          <w:numId w:val="1"/>
+        </w:numPr>
+      </w:pPr>
+      <w:r>
+        <w:t xml:space="preserve"> Multipart</w:t>
+      </w:r>
+    </w:p>
+    <w:p>
+      <w:r>
+        <w:t>M</w:t>
+      </w:r>
+      <w:r>
+        <w:rPr>
+          <w:rFonts w:hint="eastAsia"/>
+        </w:rPr>
+        <w:t>ult</w:t>
+      </w:r>
+      <w:r>
+        <w:t xml:space="preserve">ipart </w:t>
+      </w:r>
+      <w:r>
+        <w:rPr>
+          <w:rFonts w:hint="eastAsia"/>
+        </w:rPr>
+        <w:t>是一种通过h</w:t>
+      </w:r>
+      <w:r>
+        <w:t>ttp</w:t>
+      </w:r>
+      <w:r>
+        <w:rPr>
+          <w:rFonts w:hint="eastAsia"/>
+        </w:rPr>
+        <w:t>协议上传文件，图片等的请求类型。</w:t>
+      </w:r>
+      <w:r>
+        <w:rPr>
+          <w:rFonts w:hint="eastAsia"/>
+        </w:rPr>
+        <w:t>文件内容会放在请求体里。</w:t>
+      </w:r>
+    </w:p>
+    <w:p>
+      <w:pPr>
+        <w:rPr>
+          <w:rFonts w:hint="eastAsia"/>
+        </w:rPr>
+      </w:pPr>
+      <w:r>
+        <w:rPr>
+          <w:rFonts w:hint="eastAsia"/>
+        </w:rPr>
+        <w:t>二进制数据，有相应的</w:t>
+      </w:r>
       <w:bookmarkStart w:id="0" w:name="_GoBack"/>
       <w:bookmarkEnd w:id="0"/>
-    </w:p>
-    <w:p>
-      <w:pPr>
-        <w:rPr>
-          <w:rFonts w:hint="eastAsia"/>
-        </w:rPr>
-      </w:pPr>
-    </w:p>
+      <w:r>
+        <w:rPr>
+          <w:rFonts w:hint="eastAsia"/>
+        </w:rPr>
+        <w:t>k</w:t>
+      </w:r>
+      <w:r>
+        <w:t>ey</w:t>
+      </w:r>
+      <w:r>
+        <w:rPr>
+          <w:rFonts w:hint="eastAsia"/>
+        </w:rPr>
+        <w:t>指定编码。</w:t>
+      </w:r>
+    </w:p>
+    <w:p>
+      <w:r>
+        <w:rPr>
+          <w:rFonts w:hint="eastAsia"/>
+        </w:rPr>
+        <w:t>参考：</w:t>
+      </w:r>
+      <w:hyperlink r:id="rId7" w:history="1">
+        <w:r>
+          <w:rPr>
+            <w:rStyle w:val="a4"/>
+          </w:rPr>
+          <w:t>https://stackoverflow.com/questions/8659808/how-does-http-file-upload-work</w:t>
+        </w:r>
+      </w:hyperlink>
+    </w:p>
+    <w:p>
+      <w:pPr>
+        <w:rPr>
+          <w:rStyle w:val="a4"/>
+        </w:rPr>
+      </w:pPr>
+      <w:hyperlink r:id="rId8" w:history="1">
+        <w:r>
+          <w:rPr>
+            <w:rStyle w:val="a4"/>
+          </w:rPr>
+          <w:t>https://www.w3.org/Protocols/rfc1341/7_2_Multipart.html</w:t>
+        </w:r>
+      </w:hyperlink>
+    </w:p>
+    <w:p>
+      <w:hyperlink r:id="rId9" w:history="1">
+        <w:r>
+          <w:rPr>
+            <w:rStyle w:val="a4"/>
+          </w:rPr>
+          <w:t>https://www.cnblogs.com/jiangtao1218/p/9813232.html</w:t>
+        </w:r>
+      </w:hyperlink>
+    </w:p>
+    <w:p>
+      <w:pPr>
+        <w:pStyle w:val="HTML"/>
+        <w:shd w:val="clear" w:color="auto" w:fill="EFF0F1"/>
+        <w:textAlignment w:val="baseline"/>
+        <w:rPr>
+          <w:rFonts w:ascii="Consolas" w:hAnsi="Consolas"/>
+          <w:color w:val="242729"/>
+          <w:sz w:val="20"/>
+          <w:szCs w:val="20"/>
+        </w:rPr>
+      </w:pPr>
+      <w:r>
+        <w:rPr>
+          <w:rFonts w:hint="eastAsia"/>
+        </w:rPr>
+        <w:t>co</w:t>
+      </w:r>
+      <w:r>
+        <w:t>ntent-type</w:t>
+      </w:r>
+      <w:r>
+        <w:rPr>
+          <w:rFonts w:hint="eastAsia"/>
+        </w:rPr>
+        <w:t>设为</w:t>
+      </w:r>
+      <w:r>
+        <w:rPr>
+          <w:rFonts w:ascii="Consolas" w:hAnsi="Consolas"/>
+          <w:color w:val="242729"/>
+          <w:sz w:val="20"/>
+          <w:szCs w:val="20"/>
+          <w:bdr w:val="none" w:sz="0" w:space="0" w:color="auto" w:frame="1"/>
+          <w:shd w:val="clear" w:color="auto" w:fill="EFF0F1"/>
+        </w:rPr>
+        <w:t>multipart/form-data</w:t>
+      </w:r>
+    </w:p>
+    <w:p/>
     <w:sectPr>
       <w:pgSz w:w="11906" w:h="16838"/>
       <w:pgMar w:top="1440" w:right="1800" w:bottom="1440" w:left="1800" w:header="851" w:footer="992" w:gutter="0"/>
@@ -2757,6 +2906,31 @@
       <w:szCs w:val="24"/>
     </w:rPr>
   </w:style>
+  <w:style w:type="character" w:styleId="a4">
+    <w:name w:val="Hyperlink"/>
+    <w:basedOn w:val="a0"/>
+    <w:uiPriority w:val="99"/>
+    <w:semiHidden/>
+    <w:unhideWhenUsed/>
+    <w:rsid w:val="00207341"/>
+    <w:rPr>
+      <w:color w:val="0000FF"/>
+      <w:u w:val="single"/>
+    </w:rPr>
+  </w:style>
+  <w:style w:type="character" w:styleId="HTML1">
+    <w:name w:val="HTML Code"/>
+    <w:basedOn w:val="a0"/>
+    <w:uiPriority w:val="99"/>
+    <w:semiHidden/>
+    <w:unhideWhenUsed/>
+    <w:rsid w:val="00207341"/>
+    <w:rPr>
+      <w:rFonts w:ascii="宋体" w:eastAsia="宋体" w:hAnsi="宋体" w:cs="宋体"/>
+      <w:sz w:val="24"/>
+      <w:szCs w:val="24"/>
+    </w:rPr>
+  </w:style>
 </w:styles>
 </file>
 
@@ -3026,7 +3200,7 @@
 </file>
 
 <file path=customXml/itemProps1.xml><?xml version="1.0" encoding="utf-8"?>
-<ds:datastoreItem xmlns:ds="http://schemas.openxmlformats.org/officeDocument/2006/customXml" ds:itemID="{7CE289A5-1C7F-44F3-AFE6-A75880CE1842}">
+<ds:datastoreItem xmlns:ds="http://schemas.openxmlformats.org/officeDocument/2006/customXml" ds:itemID="{9BDC6353-1B09-40F5-9BEE-83DB6E7AA893}">
   <ds:schemaRefs>
     <ds:schemaRef ds:uri="http://schemas.openxmlformats.org/officeDocument/2006/bibliography"/>
   </ds:schemaRefs>

</xml_diff>

<commit_message>
feat: finished reading module 7.4
Signed-off-by: jiangqw <jiangqw@chinacscs.com>
</commit_message>
<xml_diff>
--- a/docs/Spring学习笔记.docx
+++ b/docs/Spring学习笔记.docx
@@ -1914,24 +1914,11 @@
       </w:r>
     </w:p>
     <w:p>
-      <w:pPr>
-        <w:rPr>
-          <w:rFonts w:hint="eastAsia"/>
-        </w:rPr>
-      </w:pPr>
-      <w:r>
-        <w:rPr>
-          <w:rFonts w:hint="eastAsia"/>
-        </w:rPr>
-        <w:t>二进制数据，有相应的</w:t>
-      </w:r>
-      <w:bookmarkStart w:id="0" w:name="_GoBack"/>
-      <w:bookmarkEnd w:id="0"/>
-      <w:r>
-        <w:rPr>
-          <w:rFonts w:hint="eastAsia"/>
-        </w:rPr>
-        <w:t>k</w:t>
+      <w:r>
+        <w:rPr>
+          <w:rFonts w:hint="eastAsia"/>
+        </w:rPr>
+        <w:t>二进制数据，有相应的k</w:t>
       </w:r>
       <w:r>
         <w:t>ey</w:t>
@@ -1948,24 +1935,177 @@
         <w:rPr>
           <w:rFonts w:hint="eastAsia"/>
         </w:rPr>
+        <w:t xml:space="preserve">格式为：分隔线 </w:t>
+      </w:r>
+    </w:p>
+    <w:p>
+      <w:r>
+        <w:t xml:space="preserve">        Name – value</w:t>
+      </w:r>
+    </w:p>
+    <w:p>
+      <w:r>
+        <w:t xml:space="preserve">        </w:t>
+      </w:r>
+      <w:r>
+        <w:rPr>
+          <w:rFonts w:hint="eastAsia"/>
+        </w:rPr>
+        <w:t>分隔线</w:t>
+      </w:r>
+    </w:p>
+    <w:p>
+      <w:r>
+        <w:rPr>
+          <w:rFonts w:hint="eastAsia"/>
+        </w:rPr>
+        <w:t xml:space="preserve"> </w:t>
+      </w:r>
+      <w:r>
+        <w:t xml:space="preserve">       N</w:t>
+      </w:r>
+      <w:r>
+        <w:rPr>
+          <w:rFonts w:hint="eastAsia"/>
+        </w:rPr>
+        <w:t>ame</w:t>
+      </w:r>
+      <w:r>
+        <w:t xml:space="preserve"> – value</w:t>
+      </w:r>
+    </w:p>
+    <w:p>
+      <w:r>
+        <w:lastRenderedPageBreak/>
+        <w:t xml:space="preserve">      </w:t>
+      </w:r>
+      <w:r>
+        <w:rPr>
+          <w:rFonts w:hint="eastAsia"/>
+        </w:rPr>
+        <w:t>分隔线</w:t>
+      </w:r>
+    </w:p>
+    <w:p>
+      <w:r>
+        <w:rPr>
+          <w:rFonts w:hint="eastAsia"/>
+        </w:rPr>
+        <w:t xml:space="preserve"> </w:t>
+      </w:r>
+      <w:r>
+        <w:t xml:space="preserve">     N</w:t>
+      </w:r>
+      <w:r>
+        <w:rPr>
+          <w:rFonts w:hint="eastAsia"/>
+        </w:rPr>
+        <w:t>ame</w:t>
+      </w:r>
+      <w:r>
+        <w:t xml:space="preserve"> – value</w:t>
+      </w:r>
+    </w:p>
+    <w:p>
+      <w:r>
+        <w:t xml:space="preserve">      </w:t>
+      </w:r>
+      <w:r>
+        <w:rPr>
+          <w:rFonts w:hint="eastAsia"/>
+        </w:rPr>
+        <w:t>分隔线</w:t>
+      </w:r>
+    </w:p>
+    <w:p>
+      <w:pPr>
+        <w:rPr>
+          <w:rFonts w:hint="eastAsia"/>
+        </w:rPr>
+      </w:pPr>
+      <w:r>
+        <w:rPr>
+          <w:rFonts w:hint="eastAsia"/>
+        </w:rPr>
+        <w:t>分为多个p</w:t>
+      </w:r>
+      <w:r>
+        <w:t>art</w:t>
+      </w:r>
+      <w:r>
+        <w:rPr>
+          <w:rFonts w:hint="eastAsia"/>
+        </w:rPr>
+        <w:t>，其中数据格式可以有文本的，也可以有二进制的。从这点上可以理解</w:t>
+      </w:r>
+      <w:proofErr w:type="gramStart"/>
+      <w:r>
+        <w:rPr>
+          <w:rFonts w:hint="eastAsia"/>
+        </w:rPr>
+        <w:t>”</w:t>
+      </w:r>
+      <w:proofErr w:type="gramEnd"/>
+      <w:r>
+        <w:rPr>
+          <w:rFonts w:hint="eastAsia"/>
+        </w:rPr>
+        <w:t>M</w:t>
+      </w:r>
+      <w:r>
+        <w:t>ulti-part</w:t>
+      </w:r>
+      <w:proofErr w:type="gramStart"/>
+      <w:r>
+        <w:rPr>
+          <w:rFonts w:hint="eastAsia"/>
+        </w:rPr>
+        <w:t>”</w:t>
+      </w:r>
+      <w:proofErr w:type="gramEnd"/>
+      <w:r>
+        <w:rPr>
+          <w:rFonts w:hint="eastAsia"/>
+        </w:rPr>
+        <w:t>的含义</w:t>
+      </w:r>
+    </w:p>
+    <w:p>
+      <w:r>
+        <w:rPr>
+          <w:rFonts w:hint="eastAsia"/>
+        </w:rPr>
         <w:t>参考：</w:t>
       </w:r>
+      <w:r>
+        <w:fldChar w:fldCharType="begin"/>
+      </w:r>
+      <w:r>
+        <w:instrText xml:space="preserve"> HYPERLINK "https://stackoverflow.com/questions/8659808/how-does-http-file-upload-work" </w:instrText>
+      </w:r>
+      <w:r>
+        <w:fldChar w:fldCharType="separate"/>
+      </w:r>
+      <w:r>
+        <w:rPr>
+          <w:rStyle w:val="a4"/>
+        </w:rPr>
+        <w:t>https://stackoverflow.com/questions/8659808/how-does-http-file-upload-work</w:t>
+      </w:r>
+      <w:r>
+        <w:rPr>
+          <w:rStyle w:val="a4"/>
+        </w:rPr>
+        <w:fldChar w:fldCharType="end"/>
+      </w:r>
+    </w:p>
+    <w:p>
+      <w:pPr>
+        <w:rPr>
+          <w:rStyle w:val="a4"/>
+        </w:rPr>
+      </w:pPr>
       <w:hyperlink r:id="rId7" w:history="1">
-        <w:r>
-          <w:rPr>
-            <w:rStyle w:val="a4"/>
-          </w:rPr>
-          <w:t>https://stackoverflow.com/questions/8659808/how-does-http-file-upload-work</w:t>
-        </w:r>
-      </w:hyperlink>
-    </w:p>
-    <w:p>
-      <w:pPr>
-        <w:rPr>
-          <w:rStyle w:val="a4"/>
-        </w:rPr>
-      </w:pPr>
-      <w:hyperlink r:id="rId8" w:history="1">
         <w:r>
           <w:rPr>
             <w:rStyle w:val="a4"/>
@@ -1975,7 +2115,7 @@
       </w:hyperlink>
     </w:p>
     <w:p>
-      <w:hyperlink r:id="rId9" w:history="1">
+      <w:hyperlink r:id="rId8" w:history="1">
         <w:r>
           <w:rPr>
             <w:rStyle w:val="a4"/>
@@ -2023,7 +2163,337 @@
         <w:t>multipart/form-data</w:t>
       </w:r>
     </w:p>
+    <w:p>
+      <w:pPr>
+        <w:pStyle w:val="2"/>
+        <w:numPr>
+          <w:ilvl w:val="0"/>
+          <w:numId w:val="1"/>
+        </w:numPr>
+      </w:pPr>
+      <w:r>
+        <w:t xml:space="preserve"> Servlet</w:t>
+      </w:r>
+      <w:r>
+        <w:rPr>
+          <w:rFonts w:hint="eastAsia"/>
+        </w:rPr>
+        <w:t>创建过程</w:t>
+      </w:r>
+    </w:p>
+    <w:p>
+      <w:pPr>
+        <w:pStyle w:val="HTML"/>
+        <w:shd w:val="clear" w:color="auto" w:fill="2B2B2B"/>
+        <w:rPr>
+          <w:rFonts w:ascii="Consolas" w:hAnsi="Consolas"/>
+          <w:color w:val="A9B7C6"/>
+        </w:rPr>
+      </w:pPr>
+      <w:r>
+        <w:t xml:space="preserve">Servlet initializer </w:t>
+      </w:r>
+      <w:r>
+        <w:rPr>
+          <w:rFonts w:hint="eastAsia"/>
+        </w:rPr>
+        <w:t xml:space="preserve"> </w:t>
+      </w:r>
+      <w:r>
+        <w:t>–</w:t>
+      </w:r>
+      <w:r>
+        <w:rPr>
+          <w:rFonts w:hint="eastAsia"/>
+        </w:rPr>
+        <w:t>&gt;</w:t>
+      </w:r>
+      <w:r>
+        <w:t xml:space="preserve"> servlet/filter</w:t>
+      </w:r>
+      <w:r>
+        <w:rPr>
+          <w:rFonts w:hint="eastAsia"/>
+        </w:rPr>
+        <w:t>。</w:t>
+      </w:r>
+      <w:proofErr w:type="spellStart"/>
+      <w:r>
+        <w:t>Servlert</w:t>
+      </w:r>
+      <w:proofErr w:type="spellEnd"/>
+      <w:r>
+        <w:t xml:space="preserve"> </w:t>
+      </w:r>
+      <w:proofErr w:type="spellStart"/>
+      <w:r>
+        <w:rPr>
+          <w:rFonts w:hint="eastAsia"/>
+        </w:rPr>
+        <w:t>in</w:t>
+      </w:r>
+      <w:r>
+        <w:t>itailizer</w:t>
+      </w:r>
+      <w:proofErr w:type="spellEnd"/>
+      <w:r>
+        <w:rPr>
+          <w:rFonts w:hint="eastAsia"/>
+        </w:rPr>
+        <w:t>同时可以进行一些配置，如配置作用路径等。</w:t>
+      </w:r>
+      <w:r>
+        <w:t xml:space="preserve">  </w:t>
+      </w:r>
+      <w:proofErr w:type="spellStart"/>
+      <w:r>
+        <w:rPr>
+          <w:rFonts w:ascii="Consolas" w:hAnsi="Consolas"/>
+          <w:color w:val="A9B7C6"/>
+        </w:rPr>
+        <w:t>AbstractAnnotationConfigDispatcherServletInitializer</w:t>
+      </w:r>
+      <w:proofErr w:type="spellEnd"/>
+      <w:r>
+        <w:rPr>
+          <w:rFonts w:ascii="Consolas" w:hAnsi="Consolas"/>
+          <w:color w:val="A9B7C6"/>
+        </w:rPr>
+        <w:t xml:space="preserve"> </w:t>
+      </w:r>
+      <w:r>
+        <w:rPr>
+          <w:rFonts w:ascii="Consolas" w:hAnsi="Consolas" w:hint="eastAsia"/>
+          <w:color w:val="A9B7C6"/>
+        </w:rPr>
+        <w:t>默认的是</w:t>
+      </w:r>
+      <w:proofErr w:type="spellStart"/>
+      <w:r>
+        <w:rPr>
+          <w:rFonts w:ascii="Consolas" w:hAnsi="Consolas" w:hint="eastAsia"/>
+          <w:color w:val="A9B7C6"/>
+        </w:rPr>
+        <w:t>Dis</w:t>
+      </w:r>
+      <w:r>
+        <w:rPr>
+          <w:rFonts w:ascii="Consolas" w:hAnsi="Consolas"/>
+          <w:color w:val="A9B7C6"/>
+        </w:rPr>
+        <w:t>patcherServlet</w:t>
+      </w:r>
+      <w:proofErr w:type="spellEnd"/>
+      <w:r>
+        <w:rPr>
+          <w:rFonts w:ascii="Consolas" w:hAnsi="Consolas"/>
+          <w:color w:val="A9B7C6"/>
+        </w:rPr>
+        <w:t xml:space="preserve">, </w:t>
+      </w:r>
+      <w:r>
+        <w:rPr>
+          <w:rFonts w:ascii="Consolas" w:hAnsi="Consolas" w:hint="eastAsia"/>
+          <w:color w:val="A9B7C6"/>
+        </w:rPr>
+        <w:t>也可以使用</w:t>
+      </w:r>
+      <w:proofErr w:type="spellStart"/>
+      <w:r>
+        <w:rPr>
+          <w:rFonts w:ascii="Consolas" w:hAnsi="Consolas"/>
+          <w:color w:val="A9B7C6"/>
+        </w:rPr>
+        <w:t>WebApplicationInitializer</w:t>
+      </w:r>
+      <w:proofErr w:type="spellEnd"/>
+    </w:p>
+    <w:p>
+      <w:pPr>
+        <w:pStyle w:val="HTML"/>
+        <w:shd w:val="clear" w:color="auto" w:fill="2B2B2B"/>
+        <w:rPr>
+          <w:rFonts w:ascii="Consolas" w:hAnsi="Consolas" w:hint="eastAsia"/>
+          <w:color w:val="A9B7C6"/>
+        </w:rPr>
+      </w:pPr>
+      <w:r>
+        <w:rPr>
+          <w:rFonts w:ascii="Consolas" w:hAnsi="Consolas" w:hint="eastAsia"/>
+          <w:color w:val="A9B7C6"/>
+        </w:rPr>
+        <w:t>，在其中配置自定义的</w:t>
+      </w:r>
+      <w:r>
+        <w:rPr>
+          <w:rFonts w:ascii="Consolas" w:hAnsi="Consolas" w:hint="eastAsia"/>
+          <w:color w:val="A9B7C6"/>
+        </w:rPr>
+        <w:t>Ser</w:t>
+      </w:r>
+      <w:r>
+        <w:rPr>
+          <w:rFonts w:ascii="Consolas" w:hAnsi="Consolas"/>
+          <w:color w:val="A9B7C6"/>
+        </w:rPr>
+        <w:t>vlet</w:t>
+      </w:r>
+      <w:r>
+        <w:rPr>
+          <w:rFonts w:ascii="Consolas" w:hAnsi="Consolas" w:hint="eastAsia"/>
+          <w:color w:val="A9B7C6"/>
+        </w:rPr>
+        <w:t>和</w:t>
+      </w:r>
+      <w:r>
+        <w:rPr>
+          <w:rFonts w:ascii="Consolas" w:hAnsi="Consolas" w:hint="eastAsia"/>
+          <w:color w:val="A9B7C6"/>
+        </w:rPr>
+        <w:t>Fil</w:t>
+      </w:r>
+      <w:r>
+        <w:rPr>
+          <w:rFonts w:ascii="Consolas" w:hAnsi="Consolas"/>
+          <w:color w:val="A9B7C6"/>
+        </w:rPr>
+        <w:t>ter</w:t>
+      </w:r>
+      <w:r>
+        <w:rPr>
+          <w:rFonts w:ascii="Consolas" w:hAnsi="Consolas" w:hint="eastAsia"/>
+          <w:color w:val="A9B7C6"/>
+        </w:rPr>
+        <w:t>。创建</w:t>
+      </w:r>
+      <w:r>
+        <w:rPr>
+          <w:rFonts w:ascii="Consolas" w:hAnsi="Consolas" w:hint="eastAsia"/>
+          <w:color w:val="A9B7C6"/>
+        </w:rPr>
+        <w:t>Ser</w:t>
+      </w:r>
+      <w:r>
+        <w:rPr>
+          <w:rFonts w:ascii="Consolas" w:hAnsi="Consolas"/>
+          <w:color w:val="A9B7C6"/>
+        </w:rPr>
+        <w:t>vlet</w:t>
+      </w:r>
+      <w:r>
+        <w:rPr>
+          <w:rFonts w:ascii="Consolas" w:hAnsi="Consolas" w:hint="eastAsia"/>
+          <w:color w:val="A9B7C6"/>
+        </w:rPr>
+        <w:t>和</w:t>
+      </w:r>
+      <w:r>
+        <w:rPr>
+          <w:rFonts w:ascii="Consolas" w:hAnsi="Consolas" w:hint="eastAsia"/>
+          <w:color w:val="A9B7C6"/>
+        </w:rPr>
+        <w:t>Fil</w:t>
+      </w:r>
+      <w:r>
+        <w:rPr>
+          <w:rFonts w:ascii="Consolas" w:hAnsi="Consolas"/>
+          <w:color w:val="A9B7C6"/>
+        </w:rPr>
+        <w:t>ter</w:t>
+      </w:r>
+      <w:r>
+        <w:rPr>
+          <w:rFonts w:ascii="Consolas" w:hAnsi="Consolas" w:hint="eastAsia"/>
+          <w:color w:val="A9B7C6"/>
+        </w:rPr>
+        <w:t>，只需要实现</w:t>
+      </w:r>
+      <w:r>
+        <w:rPr>
+          <w:rFonts w:ascii="Consolas" w:hAnsi="Consolas" w:hint="eastAsia"/>
+          <w:color w:val="A9B7C6"/>
+        </w:rPr>
+        <w:t>Ser</w:t>
+      </w:r>
+      <w:r>
+        <w:rPr>
+          <w:rFonts w:ascii="Consolas" w:hAnsi="Consolas"/>
+          <w:color w:val="A9B7C6"/>
+        </w:rPr>
+        <w:t>vlet</w:t>
+      </w:r>
+      <w:r>
+        <w:rPr>
+          <w:rFonts w:ascii="Consolas" w:hAnsi="Consolas" w:hint="eastAsia"/>
+          <w:color w:val="A9B7C6"/>
+        </w:rPr>
+        <w:t>接口和</w:t>
+      </w:r>
+      <w:r>
+        <w:rPr>
+          <w:rFonts w:ascii="Consolas" w:hAnsi="Consolas" w:hint="eastAsia"/>
+          <w:color w:val="A9B7C6"/>
+        </w:rPr>
+        <w:t>Filt</w:t>
+      </w:r>
+      <w:r>
+        <w:rPr>
+          <w:rFonts w:ascii="Consolas" w:hAnsi="Consolas"/>
+          <w:color w:val="A9B7C6"/>
+        </w:rPr>
+        <w:t>er</w:t>
+      </w:r>
+      <w:r>
+        <w:rPr>
+          <w:rFonts w:ascii="Consolas" w:hAnsi="Consolas" w:hint="eastAsia"/>
+          <w:color w:val="A9B7C6"/>
+        </w:rPr>
+        <w:t>接口。</w:t>
+      </w:r>
+    </w:p>
     <w:p/>
+    <w:p/>
+    <w:p>
+      <w:pPr>
+        <w:pStyle w:val="2"/>
+        <w:numPr>
+          <w:ilvl w:val="0"/>
+          <w:numId w:val="1"/>
+        </w:numPr>
+      </w:pPr>
+      <w:r>
+        <w:t xml:space="preserve"> E</w:t>
+      </w:r>
+      <w:r>
+        <w:rPr>
+          <w:rFonts w:hint="eastAsia"/>
+        </w:rPr>
+        <w:t>x</w:t>
+      </w:r>
+      <w:r>
+        <w:t>ception</w:t>
+      </w:r>
+    </w:p>
+    <w:p>
+      <w:r>
+        <w:rPr>
+          <w:rFonts w:hint="eastAsia"/>
+        </w:rPr>
+        <w:t>如果出现任何没有映射的异常，响应都会带有</w:t>
+      </w:r>
+      <w:r>
+        <w:t>500状态码</w:t>
+      </w:r>
+    </w:p>
+    <w:p>
+      <w:pPr>
+        <w:rPr>
+          <w:rFonts w:hint="eastAsia"/>
+        </w:rPr>
+      </w:pPr>
+      <w:bookmarkStart w:id="0" w:name="_GoBack"/>
+      <w:bookmarkEnd w:id="0"/>
+    </w:p>
     <w:sectPr>
       <w:pgSz w:w="11906" w:h="16838"/>
       <w:pgMar w:top="1440" w:right="1800" w:bottom="1440" w:left="1800" w:header="851" w:footer="992" w:gutter="0"/>
@@ -3200,7 +3670,7 @@
 </file>
 
 <file path=customXml/itemProps1.xml><?xml version="1.0" encoding="utf-8"?>
-<ds:datastoreItem xmlns:ds="http://schemas.openxmlformats.org/officeDocument/2006/customXml" ds:itemID="{9BDC6353-1B09-40F5-9BEE-83DB6E7AA893}">
+<ds:datastoreItem xmlns:ds="http://schemas.openxmlformats.org/officeDocument/2006/customXml" ds:itemID="{21CFE6D9-944E-45B6-8A55-1ED46E60E6D8}">
   <ds:schemaRefs>
     <ds:schemaRef ds:uri="http://schemas.openxmlformats.org/officeDocument/2006/bibliography"/>
   </ds:schemaRefs>

</xml_diff>

<commit_message>
feat: finished reading chapter7
Signed-off-by: jiangqw <jiangqw@chinacscs.com>
</commit_message>
<xml_diff>
--- a/docs/Spring学习笔记.docx
+++ b/docs/Spring学习笔记.docx
@@ -2018,11 +2018,6 @@
       </w:r>
     </w:p>
     <w:p>
-      <w:pPr>
-        <w:rPr>
-          <w:rFonts w:hint="eastAsia"/>
-        </w:rPr>
-      </w:pPr>
       <w:r>
         <w:rPr>
           <w:rFonts w:hint="eastAsia"/>
@@ -2313,7 +2308,7 @@
         <w:pStyle w:val="HTML"/>
         <w:shd w:val="clear" w:color="auto" w:fill="2B2B2B"/>
         <w:rPr>
-          <w:rFonts w:ascii="Consolas" w:hAnsi="Consolas" w:hint="eastAsia"/>
+          <w:rFonts w:ascii="Consolas" w:hAnsi="Consolas"/>
           <w:color w:val="A9B7C6"/>
         </w:rPr>
       </w:pPr>
@@ -2485,12 +2480,102 @@
         <w:t>500状态码</w:t>
       </w:r>
     </w:p>
-    <w:p>
-      <w:pPr>
-        <w:rPr>
-          <w:rFonts w:hint="eastAsia"/>
-        </w:rPr>
-      </w:pPr>
+    <w:p/>
+    <w:p>
+      <w:pPr>
+        <w:pStyle w:val="2"/>
+        <w:numPr>
+          <w:ilvl w:val="0"/>
+          <w:numId w:val="1"/>
+        </w:numPr>
+      </w:pPr>
+      <w:r>
+        <w:lastRenderedPageBreak/>
+        <w:t xml:space="preserve"> </w:t>
+      </w:r>
+      <w:r>
+        <w:rPr>
+          <w:rFonts w:hint="eastAsia"/>
+        </w:rPr>
+        <w:t>使用f</w:t>
+      </w:r>
+      <w:r>
+        <w:t>lash</w:t>
+      </w:r>
+      <w:r>
+        <w:rPr>
+          <w:rFonts w:hint="eastAsia"/>
+        </w:rPr>
+        <w:t>执行重定向</w:t>
+      </w:r>
+    </w:p>
+    <w:p>
+      <w:r>
+        <w:rPr>
+          <w:noProof/>
+        </w:rPr>
+        <w:drawing>
+          <wp:inline distT="0" distB="0" distL="0" distR="0" wp14:anchorId="4B110C53" wp14:editId="5026ABFE">
+            <wp:extent cx="5274310" cy="3201035"/>
+            <wp:effectExtent l="0" t="0" r="2540" b="0"/>
+            <wp:docPr id="2" name="图片 2"/>
+            <wp:cNvGraphicFramePr>
+              <a:graphicFrameLocks xmlns:a="http://schemas.openxmlformats.org/drawingml/2006/main" noChangeAspect="1"/>
+            </wp:cNvGraphicFramePr>
+            <a:graphic xmlns:a="http://schemas.openxmlformats.org/drawingml/2006/main">
+              <a:graphicData uri="http://schemas.openxmlformats.org/drawingml/2006/picture">
+                <pic:pic xmlns:pic="http://schemas.openxmlformats.org/drawingml/2006/picture">
+                  <pic:nvPicPr>
+                    <pic:cNvPr id="1" name=""/>
+                    <pic:cNvPicPr/>
+                  </pic:nvPicPr>
+                  <pic:blipFill>
+                    <a:blip r:embed="rId9"/>
+                    <a:stretch>
+                      <a:fillRect/>
+                    </a:stretch>
+                  </pic:blipFill>
+                  <pic:spPr>
+                    <a:xfrm>
+                      <a:off x="0" y="0"/>
+                      <a:ext cx="5274310" cy="3201035"/>
+                    </a:xfrm>
+                    <a:prstGeom prst="rect">
+                      <a:avLst/>
+                    </a:prstGeom>
+                  </pic:spPr>
+                </pic:pic>
+              </a:graphicData>
+            </a:graphic>
+          </wp:inline>
+        </w:drawing>
+      </w:r>
+    </w:p>
+    <w:p/>
+    <w:p>
+      <w:pPr>
+        <w:rPr>
+          <w:rFonts w:hint="eastAsia"/>
+        </w:rPr>
+      </w:pPr>
+      <w:r>
+        <w:t>Model</w:t>
+      </w:r>
+      <w:r>
+        <w:rPr>
+          <w:rFonts w:hint="eastAsia"/>
+        </w:rPr>
+        <w:t>是不能跨请求的，但是当像上面一样使用了重定向之后，处理器的m</w:t>
+      </w:r>
+      <w:r>
+        <w:t>odel</w:t>
+      </w:r>
+      <w:r>
+        <w:rPr>
+          <w:rFonts w:hint="eastAsia"/>
+        </w:rPr>
+        <w:t>方法可能是有数据的。</w:t>
+      </w:r>
       <w:bookmarkStart w:id="0" w:name="_GoBack"/>
       <w:bookmarkEnd w:id="0"/>
     </w:p>
@@ -3670,7 +3755,7 @@
 </file>
 
 <file path=customXml/itemProps1.xml><?xml version="1.0" encoding="utf-8"?>
-<ds:datastoreItem xmlns:ds="http://schemas.openxmlformats.org/officeDocument/2006/customXml" ds:itemID="{21CFE6D9-944E-45B6-8A55-1ED46E60E6D8}">
+<ds:datastoreItem xmlns:ds="http://schemas.openxmlformats.org/officeDocument/2006/customXml" ds:itemID="{471345A2-4271-439D-AC64-4F9D41219258}">
   <ds:schemaRefs>
     <ds:schemaRef ds:uri="http://schemas.openxmlformats.org/officeDocument/2006/bibliography"/>
   </ds:schemaRefs>

</xml_diff>

<commit_message>
feat: finish reading chapter4.2.3 of spring in action version5
Signed-off-by: jiangqw <jiangqw@chinacscs.com>
</commit_message>
<xml_diff>
--- a/docs/Spring学习笔记.docx
+++ b/docs/Spring学习笔记.docx
@@ -2553,11 +2553,6 @@
     </w:p>
     <w:p/>
     <w:p>
-      <w:pPr>
-        <w:rPr>
-          <w:rFonts w:hint="eastAsia"/>
-        </w:rPr>
-      </w:pPr>
       <w:r>
         <w:t>Model</w:t>
       </w:r>
@@ -2575,9 +2570,83 @@
           <w:rFonts w:hint="eastAsia"/>
         </w:rPr>
         <w:t>方法可能是有数据的。</w:t>
+      </w:r>
+    </w:p>
+    <w:p/>
+    <w:p/>
+    <w:p>
+      <w:pPr>
+        <w:pStyle w:val="2"/>
+        <w:numPr>
+          <w:ilvl w:val="0"/>
+          <w:numId w:val="1"/>
+        </w:numPr>
+      </w:pPr>
+      <w:r>
+        <w:t xml:space="preserve"> LDAP (Lightweight Directory Access Protocol)</w:t>
+      </w:r>
+    </w:p>
+    <w:p>
+      <w:r>
+        <w:rPr>
+          <w:rFonts w:hint="eastAsia"/>
+        </w:rPr>
+        <w:t>什么是L</w:t>
+      </w:r>
+      <w:r>
+        <w:t xml:space="preserve">DAP?  </w:t>
+      </w:r>
+      <w:hyperlink r:id="rId10" w:history="1">
+        <w:r>
+          <w:rPr>
+            <w:rStyle w:val="a4"/>
+          </w:rPr>
+          <w:t>https://www.cnblogs.com/wilburxu/p/9174353.html</w:t>
+        </w:r>
+      </w:hyperlink>
+    </w:p>
+    <w:p>
+      <w:r>
+        <w:rPr>
+          <w:rFonts w:hint="eastAsia"/>
+        </w:rPr>
+        <w:t>了解条目，属性等概念</w:t>
       </w:r>
       <w:bookmarkStart w:id="0" w:name="_GoBack"/>
       <w:bookmarkEnd w:id="0"/>
+    </w:p>
+    <w:p>
+      <w:pPr>
+        <w:rPr>
+          <w:rFonts w:hint="eastAsia"/>
+        </w:rPr>
+      </w:pPr>
+      <w:r>
+        <w:rPr>
+          <w:rFonts w:hint="eastAsia"/>
+        </w:rPr>
+        <w:t>实践安装的话，可以查找</w:t>
+      </w:r>
+      <w:proofErr w:type="spellStart"/>
+      <w:r>
+        <w:t>open</w:t>
+      </w:r>
+      <w:r>
+        <w:rPr>
+          <w:rFonts w:hint="eastAsia"/>
+        </w:rPr>
+        <w:t>ld</w:t>
+      </w:r>
+      <w:r>
+        <w:t>ap</w:t>
+      </w:r>
+      <w:proofErr w:type="spellEnd"/>
+      <w:r>
+        <w:rPr>
+          <w:rFonts w:hint="eastAsia"/>
+        </w:rPr>
+        <w:t>的相关教程</w:t>
+      </w:r>
     </w:p>
     <w:sectPr>
       <w:pgSz w:w="11906" w:h="16838"/>
@@ -3755,7 +3824,7 @@
 </file>
 
 <file path=customXml/itemProps1.xml><?xml version="1.0" encoding="utf-8"?>
-<ds:datastoreItem xmlns:ds="http://schemas.openxmlformats.org/officeDocument/2006/customXml" ds:itemID="{471345A2-4271-439D-AC64-4F9D41219258}">
+<ds:datastoreItem xmlns:ds="http://schemas.openxmlformats.org/officeDocument/2006/customXml" ds:itemID="{E4969689-E7B3-4B5A-9B48-9374180B7377}">
   <ds:schemaRefs>
     <ds:schemaRef ds:uri="http://schemas.openxmlformats.org/officeDocument/2006/bibliography"/>
   </ds:schemaRefs>

</xml_diff>

<commit_message>
feat: finished reading chapter3.1
Signed-off-by: jiangqw <jiangqw@chinacscs.com>
</commit_message>
<xml_diff>
--- a/docs/Spring学习笔记.docx
+++ b/docs/Spring学习笔记.docx
@@ -2612,6 +2612,318 @@
         </w:rPr>
         <w:t>了解条目，属性等概念</w:t>
       </w:r>
+    </w:p>
+    <w:p>
+      <w:r>
+        <w:rPr>
+          <w:rFonts w:hint="eastAsia"/>
+        </w:rPr>
+        <w:t>实践安装的话，可以查找</w:t>
+      </w:r>
+      <w:proofErr w:type="spellStart"/>
+      <w:r>
+        <w:t>open</w:t>
+      </w:r>
+      <w:r>
+        <w:rPr>
+          <w:rFonts w:hint="eastAsia"/>
+        </w:rPr>
+        <w:t>ld</w:t>
+      </w:r>
+      <w:r>
+        <w:t>ap</w:t>
+      </w:r>
+      <w:proofErr w:type="spellEnd"/>
+      <w:r>
+        <w:rPr>
+          <w:rFonts w:hint="eastAsia"/>
+        </w:rPr>
+        <w:t>的相关教程</w:t>
+      </w:r>
+    </w:p>
+    <w:p/>
+    <w:p>
+      <w:pPr>
+        <w:pStyle w:val="2"/>
+        <w:numPr>
+          <w:ilvl w:val="0"/>
+          <w:numId w:val="1"/>
+        </w:numPr>
+      </w:pPr>
+      <w:r>
+        <w:t xml:space="preserve"> Annotation @</w:t>
+      </w:r>
+      <w:proofErr w:type="spellStart"/>
+      <w:r>
+        <w:t>ModelAttribute</w:t>
+      </w:r>
+      <w:proofErr w:type="spellEnd"/>
+    </w:p>
+    <w:p>
+      <w:pPr>
+        <w:rPr>
+          <w:rFonts w:ascii="Arial" w:hAnsi="Arial" w:cs="Arial"/>
+          <w:color w:val="333333"/>
+          <w:szCs w:val="21"/>
+          <w:shd w:val="clear" w:color="auto" w:fill="FFFFFF"/>
+        </w:rPr>
+      </w:pPr>
+      <w:r>
+        <w:rPr>
+          <w:rFonts w:ascii="Arial" w:hAnsi="Arial" w:cs="Arial"/>
+          <w:color w:val="333333"/>
+          <w:szCs w:val="21"/>
+          <w:shd w:val="clear" w:color="auto" w:fill="FFFFFF"/>
+        </w:rPr>
+        <w:t>一个控制器可以拥有多个</w:t>
+      </w:r>
+      <w:r>
+        <w:rPr>
+          <w:rStyle w:val="HTML1"/>
+          <w:rFonts w:ascii="Consolas" w:hAnsi="Consolas"/>
+          <w:color w:val="C7254E"/>
+          <w:sz w:val="20"/>
+          <w:szCs w:val="20"/>
+        </w:rPr>
+        <w:t>@</w:t>
+      </w:r>
+      <w:proofErr w:type="spellStart"/>
+      <w:r>
+        <w:rPr>
+          <w:rStyle w:val="HTML1"/>
+          <w:rFonts w:ascii="Consolas" w:hAnsi="Consolas"/>
+          <w:color w:val="C7254E"/>
+          <w:sz w:val="20"/>
+          <w:szCs w:val="20"/>
+        </w:rPr>
+        <w:t>ModelAttribute</w:t>
+      </w:r>
+      <w:proofErr w:type="spellEnd"/>
+      <w:r>
+        <w:rPr>
+          <w:rFonts w:ascii="Arial" w:hAnsi="Arial" w:cs="Arial"/>
+          <w:color w:val="333333"/>
+          <w:szCs w:val="21"/>
+          <w:shd w:val="clear" w:color="auto" w:fill="FFFFFF"/>
+        </w:rPr>
+        <w:t>方法。</w:t>
+      </w:r>
+      <w:proofErr w:type="gramStart"/>
+      <w:r>
+        <w:rPr>
+          <w:rFonts w:ascii="Arial" w:hAnsi="Arial" w:cs="Arial"/>
+          <w:color w:val="333333"/>
+          <w:szCs w:val="21"/>
+          <w:shd w:val="clear" w:color="auto" w:fill="FFFFFF"/>
+        </w:rPr>
+        <w:t>同个控制器</w:t>
+      </w:r>
+      <w:proofErr w:type="gramEnd"/>
+      <w:r>
+        <w:rPr>
+          <w:rFonts w:ascii="Arial" w:hAnsi="Arial" w:cs="Arial"/>
+          <w:color w:val="333333"/>
+          <w:szCs w:val="21"/>
+          <w:shd w:val="clear" w:color="auto" w:fill="FFFFFF"/>
+        </w:rPr>
+        <w:t>内的所有这些方法，都会在</w:t>
+      </w:r>
+      <w:r>
+        <w:rPr>
+          <w:rStyle w:val="HTML1"/>
+          <w:rFonts w:ascii="Consolas" w:hAnsi="Consolas"/>
+          <w:color w:val="C7254E"/>
+          <w:sz w:val="20"/>
+          <w:szCs w:val="20"/>
+        </w:rPr>
+        <w:t>@</w:t>
+      </w:r>
+      <w:proofErr w:type="spellStart"/>
+      <w:r>
+        <w:rPr>
+          <w:rStyle w:val="HTML1"/>
+          <w:rFonts w:ascii="Consolas" w:hAnsi="Consolas"/>
+          <w:color w:val="C7254E"/>
+          <w:sz w:val="20"/>
+          <w:szCs w:val="20"/>
+        </w:rPr>
+        <w:t>RequestMapping</w:t>
+      </w:r>
+      <w:proofErr w:type="spellEnd"/>
+      <w:r>
+        <w:rPr>
+          <w:rFonts w:ascii="Arial" w:hAnsi="Arial" w:cs="Arial"/>
+          <w:color w:val="333333"/>
+          <w:szCs w:val="21"/>
+          <w:shd w:val="clear" w:color="auto" w:fill="FFFFFF"/>
+        </w:rPr>
+        <w:t>方法之前被调用。</w:t>
+      </w:r>
+    </w:p>
+    <w:p>
+      <w:pPr>
+        <w:rPr>
+          <w:rFonts w:ascii="Arial" w:hAnsi="Arial" w:cs="Arial" w:hint="eastAsia"/>
+          <w:color w:val="333333"/>
+          <w:szCs w:val="21"/>
+          <w:shd w:val="clear" w:color="auto" w:fill="FFFFFF"/>
+        </w:rPr>
+      </w:pPr>
+      <w:r>
+        <w:rPr>
+          <w:rFonts w:ascii="Arial" w:hAnsi="Arial" w:cs="Arial" w:hint="eastAsia"/>
+          <w:color w:val="333333"/>
+          <w:szCs w:val="21"/>
+          <w:shd w:val="clear" w:color="auto" w:fill="FFFFFF"/>
+        </w:rPr>
+        <w:t>即</w:t>
+      </w:r>
+      <w:r>
+        <w:rPr>
+          <w:rFonts w:ascii="Arial" w:hAnsi="Arial" w:cs="Arial" w:hint="eastAsia"/>
+          <w:color w:val="333333"/>
+          <w:szCs w:val="21"/>
+          <w:shd w:val="clear" w:color="auto" w:fill="FFFFFF"/>
+        </w:rPr>
+        <w:t>c</w:t>
+      </w:r>
+      <w:r>
+        <w:rPr>
+          <w:rFonts w:ascii="Arial" w:hAnsi="Arial" w:cs="Arial"/>
+          <w:color w:val="333333"/>
+          <w:szCs w:val="21"/>
+          <w:shd w:val="clear" w:color="auto" w:fill="FFFFFF"/>
+        </w:rPr>
+        <w:t>ontroller</w:t>
+      </w:r>
+      <w:r>
+        <w:rPr>
+          <w:rFonts w:ascii="Arial" w:hAnsi="Arial" w:cs="Arial" w:hint="eastAsia"/>
+          <w:color w:val="333333"/>
+          <w:szCs w:val="21"/>
+          <w:shd w:val="clear" w:color="auto" w:fill="FFFFFF"/>
+        </w:rPr>
+        <w:t>中的</w:t>
+      </w:r>
+      <w:proofErr w:type="spellStart"/>
+      <w:r>
+        <w:rPr>
+          <w:rFonts w:ascii="Arial" w:hAnsi="Arial" w:cs="Arial"/>
+          <w:color w:val="333333"/>
+          <w:szCs w:val="21"/>
+          <w:shd w:val="clear" w:color="auto" w:fill="FFFFFF"/>
+        </w:rPr>
+        <w:t>M</w:t>
+      </w:r>
+      <w:r>
+        <w:rPr>
+          <w:rFonts w:ascii="Arial" w:hAnsi="Arial" w:cs="Arial" w:hint="eastAsia"/>
+          <w:color w:val="333333"/>
+          <w:szCs w:val="21"/>
+          <w:shd w:val="clear" w:color="auto" w:fill="FFFFFF"/>
+        </w:rPr>
+        <w:t>o</w:t>
+      </w:r>
+      <w:r>
+        <w:rPr>
+          <w:rFonts w:ascii="Arial" w:hAnsi="Arial" w:cs="Arial"/>
+          <w:color w:val="333333"/>
+          <w:szCs w:val="21"/>
+          <w:shd w:val="clear" w:color="auto" w:fill="FFFFFF"/>
+        </w:rPr>
+        <w:t>delAttribute</w:t>
+      </w:r>
+      <w:proofErr w:type="spellEnd"/>
+      <w:r>
+        <w:rPr>
+          <w:rFonts w:ascii="Arial" w:hAnsi="Arial" w:cs="Arial" w:hint="eastAsia"/>
+          <w:color w:val="333333"/>
+          <w:szCs w:val="21"/>
+          <w:shd w:val="clear" w:color="auto" w:fill="FFFFFF"/>
+        </w:rPr>
+        <w:t>方法，</w:t>
+      </w:r>
+      <w:r>
+        <w:rPr>
+          <w:rFonts w:ascii="Arial" w:hAnsi="Arial" w:cs="Arial" w:hint="eastAsia"/>
+          <w:color w:val="333333"/>
+          <w:szCs w:val="21"/>
+          <w:shd w:val="clear" w:color="auto" w:fill="FFFFFF"/>
+        </w:rPr>
+        <w:t xml:space="preserve"> </w:t>
+      </w:r>
+      <w:r>
+        <w:rPr>
+          <w:rFonts w:ascii="Arial" w:hAnsi="Arial" w:cs="Arial" w:hint="eastAsia"/>
+          <w:color w:val="333333"/>
+          <w:szCs w:val="21"/>
+          <w:shd w:val="clear" w:color="auto" w:fill="FFFFFF"/>
+        </w:rPr>
+        <w:t>先被调用，并填充</w:t>
+      </w:r>
+      <w:r>
+        <w:rPr>
+          <w:rFonts w:ascii="Arial" w:hAnsi="Arial" w:cs="Arial" w:hint="eastAsia"/>
+          <w:color w:val="333333"/>
+          <w:szCs w:val="21"/>
+          <w:shd w:val="clear" w:color="auto" w:fill="FFFFFF"/>
+        </w:rPr>
+        <w:t>Model</w:t>
+      </w:r>
+      <w:r>
+        <w:rPr>
+          <w:rFonts w:ascii="Arial" w:hAnsi="Arial" w:cs="Arial" w:hint="eastAsia"/>
+          <w:color w:val="333333"/>
+          <w:szCs w:val="21"/>
+          <w:shd w:val="clear" w:color="auto" w:fill="FFFFFF"/>
+        </w:rPr>
+        <w:t>属性。</w:t>
+      </w:r>
+    </w:p>
+    <w:p>
+      <w:pPr>
+        <w:rPr>
+          <w:rFonts w:ascii="Arial" w:hAnsi="Arial" w:cs="Arial"/>
+          <w:color w:val="333333"/>
+          <w:szCs w:val="21"/>
+          <w:shd w:val="clear" w:color="auto" w:fill="FFFFFF"/>
+        </w:rPr>
+      </w:pPr>
+      <w:r>
+        <w:rPr>
+          <w:rFonts w:ascii="Arial" w:hAnsi="Arial" w:cs="Arial"/>
+          <w:color w:val="333333"/>
+          <w:szCs w:val="21"/>
+          <w:shd w:val="clear" w:color="auto" w:fill="FFFFFF"/>
+        </w:rPr>
+        <w:t>R</w:t>
+      </w:r>
+      <w:r>
+        <w:rPr>
+          <w:rFonts w:ascii="Arial" w:hAnsi="Arial" w:cs="Arial" w:hint="eastAsia"/>
+          <w:color w:val="333333"/>
+          <w:szCs w:val="21"/>
+          <w:shd w:val="clear" w:color="auto" w:fill="FFFFFF"/>
+        </w:rPr>
+        <w:t>e</w:t>
+      </w:r>
+      <w:r>
+        <w:rPr>
+          <w:rFonts w:ascii="Arial" w:hAnsi="Arial" w:cs="Arial"/>
+          <w:color w:val="333333"/>
+          <w:szCs w:val="21"/>
+          <w:shd w:val="clear" w:color="auto" w:fill="FFFFFF"/>
+        </w:rPr>
+        <w:t xml:space="preserve">ference: </w:t>
+      </w:r>
+      <w:hyperlink r:id="rId11" w:history="1">
+        <w:r>
+          <w:rPr>
+            <w:rStyle w:val="a4"/>
+          </w:rPr>
+          <w:t>https://www.tianmaying.com/tutorial/spring-mvc-modelattribute</w:t>
+        </w:r>
+      </w:hyperlink>
       <w:bookmarkStart w:id="0" w:name="_GoBack"/>
       <w:bookmarkEnd w:id="0"/>
     </w:p>
@@ -2621,32 +2933,6 @@
           <w:rFonts w:hint="eastAsia"/>
         </w:rPr>
       </w:pPr>
-      <w:r>
-        <w:rPr>
-          <w:rFonts w:hint="eastAsia"/>
-        </w:rPr>
-        <w:t>实践安装的话，可以查找</w:t>
-      </w:r>
-      <w:proofErr w:type="spellStart"/>
-      <w:r>
-        <w:t>open</w:t>
-      </w:r>
-      <w:r>
-        <w:rPr>
-          <w:rFonts w:hint="eastAsia"/>
-        </w:rPr>
-        <w:t>ld</w:t>
-      </w:r>
-      <w:r>
-        <w:t>ap</w:t>
-      </w:r>
-      <w:proofErr w:type="spellEnd"/>
-      <w:r>
-        <w:rPr>
-          <w:rFonts w:hint="eastAsia"/>
-        </w:rPr>
-        <w:t>的相关教程</w:t>
-      </w:r>
     </w:p>
     <w:sectPr>
       <w:pgSz w:w="11906" w:h="16838"/>
@@ -3824,7 +4110,7 @@
 </file>
 
 <file path=customXml/itemProps1.xml><?xml version="1.0" encoding="utf-8"?>
-<ds:datastoreItem xmlns:ds="http://schemas.openxmlformats.org/officeDocument/2006/customXml" ds:itemID="{E4969689-E7B3-4B5A-9B48-9374180B7377}">
+<ds:datastoreItem xmlns:ds="http://schemas.openxmlformats.org/officeDocument/2006/customXml" ds:itemID="{6A440BFD-3C2C-4DBD-8052-0DFF64E06A4A}">
   <ds:schemaRefs>
     <ds:schemaRef ds:uri="http://schemas.openxmlformats.org/officeDocument/2006/bibliography"/>
   </ds:schemaRefs>

</xml_diff>

<commit_message>
feat: finished reading chapter3 Working with data (5th. edition)
Signed-off-by: jiangqw <jiangqw@chinacscs.com>
</commit_message>
<xml_diff>
--- a/docs/Spring学习笔记.docx
+++ b/docs/Spring学习笔记.docx
@@ -2763,7 +2763,7 @@
     <w:p>
       <w:pPr>
         <w:rPr>
-          <w:rFonts w:ascii="Arial" w:hAnsi="Arial" w:cs="Arial" w:hint="eastAsia"/>
+          <w:rFonts w:ascii="Arial" w:hAnsi="Arial" w:cs="Arial"/>
           <w:color w:val="333333"/>
           <w:szCs w:val="21"/>
           <w:shd w:val="clear" w:color="auto" w:fill="FFFFFF"/>
@@ -2924,15 +2924,278 @@
           <w:t>https://www.tianmaying.com/tutorial/spring-mvc-modelattribute</w:t>
         </w:r>
       </w:hyperlink>
+    </w:p>
+    <w:p/>
+    <w:p>
+      <w:pPr>
+        <w:pStyle w:val="2"/>
+        <w:numPr>
+          <w:ilvl w:val="0"/>
+          <w:numId w:val="1"/>
+        </w:numPr>
+      </w:pPr>
+      <w:r>
+        <w:lastRenderedPageBreak/>
+        <w:t xml:space="preserve"> Annotation @</w:t>
+      </w:r>
+      <w:proofErr w:type="spellStart"/>
+      <w:r>
+        <w:t>SessionAttributes</w:t>
+      </w:r>
+      <w:proofErr w:type="spellEnd"/>
+    </w:p>
+    <w:p>
+      <w:r>
+        <w:rPr>
+          <w:rFonts w:hint="eastAsia"/>
+        </w:rPr>
+        <w:t>用</w:t>
+      </w:r>
+      <w:r>
+        <w:t>@</w:t>
+      </w:r>
+      <w:proofErr w:type="spellStart"/>
+      <w:r>
+        <w:t>SessionAttribute</w:t>
+      </w:r>
+      <w:proofErr w:type="spellEnd"/>
+      <w:r>
+        <w:rPr>
+          <w:rFonts w:hint="eastAsia"/>
+        </w:rPr>
+        <w:t>注解的C</w:t>
+      </w:r>
+      <w:r>
+        <w:t>ontrol</w:t>
+      </w:r>
+      <w:r>
+        <w:rPr>
+          <w:rFonts w:hint="eastAsia"/>
+        </w:rPr>
+        <w:t>ler</w:t>
+      </w:r>
+      <w:r>
+        <w:t xml:space="preserve"> </w:t>
+      </w:r>
+      <w:r>
+        <w:rPr>
+          <w:rFonts w:hint="eastAsia"/>
+        </w:rPr>
+        <w:t>会指明将Mode</w:t>
+      </w:r>
+      <w:r>
+        <w:t>l</w:t>
+      </w:r>
+      <w:r>
+        <w:rPr>
+          <w:rFonts w:hint="eastAsia"/>
+        </w:rPr>
+        <w:t>中的数据放入Se</w:t>
+      </w:r>
+      <w:r>
+        <w:t xml:space="preserve">ssion. </w:t>
+      </w:r>
+    </w:p>
+    <w:p>
+      <w:pPr>
+        <w:widowControl/>
+        <w:shd w:val="clear" w:color="auto" w:fill="2B2B2B"/>
+        <w:tabs>
+          <w:tab w:val="left" w:pos="916"/>
+          <w:tab w:val="left" w:pos="1832"/>
+          <w:tab w:val="left" w:pos="2748"/>
+          <w:tab w:val="left" w:pos="3664"/>
+          <w:tab w:val="left" w:pos="4580"/>
+          <w:tab w:val="left" w:pos="5496"/>
+          <w:tab w:val="left" w:pos="6412"/>
+          <w:tab w:val="left" w:pos="7328"/>
+          <w:tab w:val="left" w:pos="8244"/>
+          <w:tab w:val="left" w:pos="9160"/>
+          <w:tab w:val="left" w:pos="10076"/>
+          <w:tab w:val="left" w:pos="10992"/>
+          <w:tab w:val="left" w:pos="11908"/>
+          <w:tab w:val="left" w:pos="12824"/>
+          <w:tab w:val="left" w:pos="13740"/>
+          <w:tab w:val="left" w:pos="14656"/>
+        </w:tabs>
+        <w:jc w:val="left"/>
+        <w:rPr>
+          <w:rFonts w:ascii="Consolas" w:eastAsia="宋体" w:hAnsi="Consolas" w:cs="宋体"/>
+          <w:color w:val="A9B7C6"/>
+          <w:kern w:val="0"/>
+          <w:sz w:val="24"/>
+          <w:szCs w:val="24"/>
+        </w:rPr>
+      </w:pPr>
+      <w:proofErr w:type="spellStart"/>
+      <w:proofErr w:type="gramStart"/>
+      <w:r>
+        <w:rPr>
+          <w:rFonts w:ascii="Consolas" w:eastAsia="宋体" w:hAnsi="Consolas" w:cs="宋体"/>
+          <w:color w:val="A9B7C6"/>
+          <w:kern w:val="0"/>
+          <w:sz w:val="24"/>
+          <w:szCs w:val="24"/>
+        </w:rPr>
+        <w:t>sessionStatus.setComplete</w:t>
+      </w:r>
+      <w:proofErr w:type="spellEnd"/>
+      <w:r>
+        <w:rPr>
+          <w:rFonts w:ascii="Consolas" w:eastAsia="宋体" w:hAnsi="Consolas" w:cs="宋体"/>
+          <w:color w:val="A9B7C6"/>
+          <w:kern w:val="0"/>
+          <w:sz w:val="24"/>
+          <w:szCs w:val="24"/>
+        </w:rPr>
+        <w:t>()</w:t>
+      </w:r>
+      <w:proofErr w:type="gramEnd"/>
+    </w:p>
+    <w:p>
+      <w:r>
+        <w:rPr>
+          <w:rFonts w:hint="eastAsia"/>
+        </w:rPr>
+        <w:t>用于指明该属性可以从s</w:t>
+      </w:r>
+      <w:r>
+        <w:t>ession</w:t>
+      </w:r>
+      <w:r>
+        <w:rPr>
+          <w:rFonts w:hint="eastAsia"/>
+        </w:rPr>
+        <w:t>中移除。</w:t>
+      </w:r>
+    </w:p>
+    <w:p>
+      <w:r>
+        <w:rPr>
+          <w:rFonts w:hint="eastAsia"/>
+        </w:rPr>
+        <w:t>由此涉及到s</w:t>
+      </w:r>
+      <w:r>
+        <w:t>ession</w:t>
+      </w:r>
+      <w:r>
+        <w:rPr>
+          <w:rFonts w:hint="eastAsia"/>
+        </w:rPr>
+        <w:t>的生命周期：</w:t>
+      </w:r>
+    </w:p>
+    <w:p/>
+    <w:p>
+      <w:pPr>
+        <w:pStyle w:val="2"/>
+        <w:numPr>
+          <w:ilvl w:val="0"/>
+          <w:numId w:val="1"/>
+        </w:numPr>
+      </w:pPr>
+      <w:r>
+        <w:t xml:space="preserve"> Spring data for </w:t>
+      </w:r>
+      <w:proofErr w:type="spellStart"/>
+      <w:r>
+        <w:t>jpa</w:t>
+      </w:r>
+      <w:proofErr w:type="spellEnd"/>
+    </w:p>
+    <w:p>
+      <w:r>
+        <w:t>Spring Data also understands find, read, and get as synonymous for fetching one</w:t>
+      </w:r>
+    </w:p>
+    <w:p>
+      <w:proofErr w:type="gramStart"/>
+      <w:r>
+        <w:t>or</w:t>
+      </w:r>
+      <w:proofErr w:type="gramEnd"/>
+      <w:r>
+        <w:t xml:space="preserve"> more entities.</w:t>
+      </w:r>
+    </w:p>
+    <w:p/>
+    <w:p>
+      <w:r>
+        <w:t>S</w:t>
+      </w:r>
+      <w:r>
+        <w:rPr>
+          <w:rFonts w:hint="eastAsia"/>
+        </w:rPr>
+        <w:t>pr</w:t>
+      </w:r>
+      <w:r>
+        <w:t>ing</w:t>
+      </w:r>
+      <w:r>
+        <w:rPr>
+          <w:rFonts w:hint="eastAsia"/>
+        </w:rPr>
+        <w:t>通过对</w:t>
+      </w:r>
+      <w:proofErr w:type="spellStart"/>
+      <w:r>
+        <w:rPr>
+          <w:rFonts w:hint="eastAsia"/>
+        </w:rPr>
+        <w:t>Jpa</w:t>
+      </w:r>
+      <w:proofErr w:type="spellEnd"/>
+      <w:r>
+        <w:rPr>
+          <w:rFonts w:hint="eastAsia"/>
+        </w:rPr>
+        <w:t>进行进一步的抽象，按照约定的方法命名方式提供实现。（开发者不需要实现，甚至不需要写</w:t>
+      </w:r>
+      <w:proofErr w:type="spellStart"/>
+      <w:r>
+        <w:rPr>
+          <w:rFonts w:hint="eastAsia"/>
+        </w:rPr>
+        <w:t>s</w:t>
+      </w:r>
+      <w:r>
+        <w:t>ql</w:t>
+      </w:r>
+      <w:proofErr w:type="spellEnd"/>
+      <w:r>
+        <w:rPr>
+          <w:rFonts w:hint="eastAsia"/>
+        </w:rPr>
+        <w:t>，但方法的命名需要按照约定，如这边的</w:t>
+      </w:r>
+      <w:proofErr w:type="spellStart"/>
+      <w:r>
+        <w:rPr>
+          <w:rFonts w:hint="eastAsia"/>
+        </w:rPr>
+        <w:t>f</w:t>
+      </w:r>
+      <w:r>
+        <w:t>ind,read,get</w:t>
+      </w:r>
+      <w:proofErr w:type="spellEnd"/>
+      <w:r>
+        <w:rPr>
+          <w:rFonts w:hint="eastAsia"/>
+        </w:rPr>
+        <w:t>）</w:t>
+      </w:r>
+    </w:p>
+    <w:p>
+      <w:pPr>
+        <w:rPr>
+          <w:rFonts w:hint="eastAsia"/>
+        </w:rPr>
+      </w:pPr>
       <w:bookmarkStart w:id="0" w:name="_GoBack"/>
       <w:bookmarkEnd w:id="0"/>
-    </w:p>
-    <w:p>
-      <w:pPr>
-        <w:rPr>
-          <w:rFonts w:hint="eastAsia"/>
-        </w:rPr>
-      </w:pPr>
     </w:p>
     <w:sectPr>
       <w:pgSz w:w="11906" w:h="16838"/>
@@ -4110,7 +4373,7 @@
 </file>
 
 <file path=customXml/itemProps1.xml><?xml version="1.0" encoding="utf-8"?>
-<ds:datastoreItem xmlns:ds="http://schemas.openxmlformats.org/officeDocument/2006/customXml" ds:itemID="{6A440BFD-3C2C-4DBD-8052-0DFF64E06A4A}">
+<ds:datastoreItem xmlns:ds="http://schemas.openxmlformats.org/officeDocument/2006/customXml" ds:itemID="{A152FDCA-3E34-4980-8454-93286293B9EB}">
   <ds:schemaRefs>
     <ds:schemaRef ds:uri="http://schemas.openxmlformats.org/officeDocument/2006/bibliography"/>
   </ds:schemaRefs>

</xml_diff>